<commit_message>
fixing typos in the documentation
</commit_message>
<xml_diff>
--- a/ТГД-КР.docx
+++ b/ТГД-КР.docx
@@ -1,6 +1,6 @@
 
 <file path=word/document.xml><?xml version="1.0" encoding="utf-8"?>
-<w:document xmlns:ve="http://schemas.openxmlformats.org/markup-compatibility/2006" xmlns:o="urn:schemas-microsoft-com:office:office" xmlns:r="http://schemas.openxmlformats.org/officeDocument/2006/relationships" xmlns:m="http://schemas.openxmlformats.org/officeDocument/2006/math" xmlns:v="urn:schemas-microsoft-com:vml" xmlns:wp="http://schemas.openxmlformats.org/drawingml/2006/wordprocessingDrawing" xmlns:w10="urn:schemas-microsoft-com:office:word" xmlns:w="http://schemas.openxmlformats.org/wordprocessingml/2006/main" xmlns:wne="http://schemas.microsoft.com/office/word/2006/wordml">
+<w:document xmlns:wpc="http://schemas.microsoft.com/office/word/2010/wordprocessingCanvas" xmlns:cx="http://schemas.microsoft.com/office/drawing/2014/chartex" xmlns:cx1="http://schemas.microsoft.com/office/drawing/2015/9/8/chartex" xmlns:cx2="http://schemas.microsoft.com/office/drawing/2015/10/21/chartex" xmlns:cx3="http://schemas.microsoft.com/office/drawing/2016/5/9/chartex" xmlns:cx4="http://schemas.microsoft.com/office/drawing/2016/5/10/chartex" xmlns:cx5="http://schemas.microsoft.com/office/drawing/2016/5/11/chartex" xmlns:cx6="http://schemas.microsoft.com/office/drawing/2016/5/12/chartex" xmlns:cx7="http://schemas.microsoft.com/office/drawing/2016/5/13/chartex" xmlns:cx8="http://schemas.microsoft.com/office/drawing/2016/5/14/chartex" xmlns:mc="http://schemas.openxmlformats.org/markup-compatibility/2006" xmlns:aink="http://schemas.microsoft.com/office/drawing/2016/ink" xmlns:am3d="http://schemas.microsoft.com/office/drawing/2017/model3d" xmlns:o="urn:schemas-microsoft-com:office:office" xmlns:oel="http://schemas.microsoft.com/office/2019/extlst" xmlns:r="http://schemas.openxmlformats.org/officeDocument/2006/relationships" xmlns:m="http://schemas.openxmlformats.org/officeDocument/2006/math" xmlns:v="urn:schemas-microsoft-com:vml" xmlns:wp14="http://schemas.microsoft.com/office/word/2010/wordprocessingDrawing" xmlns:wp="http://schemas.openxmlformats.org/drawingml/2006/wordprocessingDrawing" xmlns:w10="urn:schemas-microsoft-com:office:word" xmlns:w="http://schemas.openxmlformats.org/wordprocessingml/2006/main" xmlns:w14="http://schemas.microsoft.com/office/word/2010/wordml" xmlns:w15="http://schemas.microsoft.com/office/word/2012/wordml" xmlns:w16cex="http://schemas.microsoft.com/office/word/2018/wordml/cex" xmlns:w16cid="http://schemas.microsoft.com/office/word/2016/wordml/cid" xmlns:w16="http://schemas.microsoft.com/office/word/2018/wordml" xmlns:w16du="http://schemas.microsoft.com/office/word/2023/wordml/word16du" xmlns:w16sdtdh="http://schemas.microsoft.com/office/word/2020/wordml/sdtdatahash" xmlns:w16se="http://schemas.microsoft.com/office/word/2015/wordml/symex" xmlns:wpg="http://schemas.microsoft.com/office/word/2010/wordprocessingGroup" xmlns:wpi="http://schemas.microsoft.com/office/word/2010/wordprocessingInk" xmlns:wne="http://schemas.microsoft.com/office/word/2006/wordml" xmlns:wps="http://schemas.microsoft.com/office/word/2010/wordprocessingShape" mc:Ignorable="w14 w15 w16se w16cid w16 w16cex w16sdtdh w16du wp14">
   <w:body>
     <w:p>
       <w:pPr>
@@ -37,7 +37,7 @@
         <w:rPr>
           <w:color w:val="000000"/>
         </w:rPr>
-        <w:pict>
+        <w:pict w14:anchorId="7122D46B">
           <v:shapetype id="_x0000_t75" coordsize="21600,21600" o:spt="75" o:preferrelative="t" path="m@4@5l@4@11@9@11@9@5xe" filled="f" stroked="f">
             <v:stroke joinstyle="miter"/>
             <v:formulas>
@@ -57,7 +57,7 @@
             <v:path o:extrusionok="f" gradientshapeok="t" o:connecttype="rect"/>
             <o:lock v:ext="edit" aspectratio="t"/>
           </v:shapetype>
-          <v:shape id="_x0000_i1025" type="#_x0000_t75" style="width:77.35pt;height:80.65pt">
+          <v:shape id="_x0000_i1025" type="#_x0000_t75" style="width:77.4pt;height:80.4pt">
             <v:imagedata r:id="rId7" o:title="1200px-Tu-sofia-logo"/>
           </v:shape>
         </w:pict>
@@ -458,7 +458,7 @@
     </w:p>
     <w:p>
       <w:pPr>
-        <w:pStyle w:val="a3"/>
+        <w:pStyle w:val="Title"/>
         <w:jc w:val="center"/>
         <w:rPr>
           <w:rFonts w:eastAsia="Times New Roman"/>
@@ -849,6 +849,7 @@
           <w:szCs w:val="36"/>
         </w:rPr>
       </w:pPr>
+      <w:proofErr w:type="spellStart"/>
       <w:r>
         <w:rPr>
           <w:rFonts w:ascii="Times New Roman" w:eastAsia="Times New Roman" w:hAnsi="Times New Roman" w:cs="Times New Roman"/>
@@ -857,8 +858,31 @@
           <w:sz w:val="32"/>
           <w:szCs w:val="36"/>
         </w:rPr>
-        <w:t>Конволюционни слоеве, нормализация и Dropout</w:t>
-      </w:r>
+        <w:t>Конволюционни</w:t>
+      </w:r>
+      <w:proofErr w:type="spellEnd"/>
+      <w:r>
+        <w:rPr>
+          <w:rFonts w:ascii="Times New Roman" w:eastAsia="Times New Roman" w:hAnsi="Times New Roman" w:cs="Times New Roman"/>
+          <w:b/>
+          <w:color w:val="000000"/>
+          <w:sz w:val="32"/>
+          <w:szCs w:val="36"/>
+        </w:rPr>
+        <w:t xml:space="preserve"> слоеве, нормализация и </w:t>
+      </w:r>
+      <w:proofErr w:type="spellStart"/>
+      <w:r>
+        <w:rPr>
+          <w:rFonts w:ascii="Times New Roman" w:eastAsia="Times New Roman" w:hAnsi="Times New Roman" w:cs="Times New Roman"/>
+          <w:b/>
+          <w:color w:val="000000"/>
+          <w:sz w:val="32"/>
+          <w:szCs w:val="36"/>
+        </w:rPr>
+        <w:t>Dropout</w:t>
+      </w:r>
+      <w:proofErr w:type="spellEnd"/>
     </w:p>
     <w:p>
       <w:pPr>
@@ -1194,7 +1218,7 @@
     </w:p>
     <w:p>
       <w:pPr>
-        <w:pStyle w:val="ad"/>
+        <w:pStyle w:val="NormalWeb"/>
         <w:ind w:firstLine="360"/>
         <w:rPr>
           <w:sz w:val="28"/>
@@ -1312,7 +1336,7 @@
     </w:p>
     <w:p>
       <w:pPr>
-        <w:pStyle w:val="ad"/>
+        <w:pStyle w:val="NormalWeb"/>
         <w:ind w:firstLine="360"/>
         <w:rPr>
           <w:sz w:val="28"/>
@@ -1334,13 +1358,23 @@
         </w:rPr>
         <w:t xml:space="preserve"> </w:t>
       </w:r>
+      <w:proofErr w:type="spellStart"/>
       <w:r>
         <w:rPr>
           <w:sz w:val="28"/>
           <w:szCs w:val="28"/>
           <w:lang w:val="en-US"/>
         </w:rPr>
-        <w:t>os, datetime</w:t>
+        <w:t>os</w:t>
+      </w:r>
+      <w:proofErr w:type="spellEnd"/>
+      <w:r>
+        <w:rPr>
+          <w:sz w:val="28"/>
+          <w:szCs w:val="28"/>
+          <w:lang w:val="en-US"/>
+        </w:rPr>
+        <w:t>, datetime</w:t>
       </w:r>
       <w:r>
         <w:rPr>
@@ -1356,15 +1390,17 @@
         </w:rPr>
         <w:t xml:space="preserve"> </w:t>
       </w:r>
-      <w:r>
-        <w:rPr>
-          <w:rStyle w:val="HTML"/>
+      <w:proofErr w:type="spellStart"/>
+      <w:r>
+        <w:rPr>
+          <w:rStyle w:val="HTMLCode"/>
           <w:rFonts w:ascii="Times New Roman" w:hAnsi="Times New Roman" w:cs="Times New Roman"/>
           <w:sz w:val="28"/>
           <w:szCs w:val="28"/>
         </w:rPr>
         <w:t>NumPy</w:t>
       </w:r>
+      <w:proofErr w:type="spellEnd"/>
       <w:r>
         <w:rPr>
           <w:sz w:val="28"/>
@@ -1400,15 +1436,17 @@
         </w:rPr>
         <w:t xml:space="preserve"> </w:t>
       </w:r>
-      <w:r>
-        <w:rPr>
-          <w:rStyle w:val="HTML"/>
+      <w:proofErr w:type="spellStart"/>
+      <w:r>
+        <w:rPr>
+          <w:rStyle w:val="HTMLCode"/>
           <w:rFonts w:ascii="Times New Roman" w:hAnsi="Times New Roman" w:cs="Times New Roman"/>
           <w:sz w:val="28"/>
           <w:szCs w:val="28"/>
         </w:rPr>
         <w:t>TensorFlow</w:t>
       </w:r>
+      <w:proofErr w:type="spellEnd"/>
       <w:r>
         <w:rPr>
           <w:sz w:val="28"/>
@@ -1416,15 +1454,17 @@
         </w:rPr>
         <w:t xml:space="preserve"> и </w:t>
       </w:r>
-      <w:r>
-        <w:rPr>
-          <w:rStyle w:val="HTML"/>
+      <w:proofErr w:type="spellStart"/>
+      <w:r>
+        <w:rPr>
+          <w:rStyle w:val="HTMLCode"/>
           <w:rFonts w:ascii="Times New Roman" w:hAnsi="Times New Roman" w:cs="Times New Roman"/>
           <w:sz w:val="28"/>
           <w:szCs w:val="28"/>
         </w:rPr>
         <w:t>Keras</w:t>
       </w:r>
+      <w:proofErr w:type="spellEnd"/>
       <w:r>
         <w:rPr>
           <w:sz w:val="28"/>
@@ -1488,18 +1528,20 @@
         </w:rPr>
         <w:t xml:space="preserve"> </w:t>
       </w:r>
-      <w:r>
-        <w:rPr>
-          <w:rStyle w:val="HTML"/>
+      <w:proofErr w:type="spellStart"/>
+      <w:r>
+        <w:rPr>
+          <w:rStyle w:val="HTMLCode"/>
           <w:rFonts w:ascii="Times New Roman" w:hAnsi="Times New Roman" w:cs="Times New Roman"/>
           <w:sz w:val="28"/>
           <w:szCs w:val="28"/>
         </w:rPr>
         <w:t>Matplotlib</w:t>
       </w:r>
-      <w:r>
-        <w:rPr>
-          <w:rStyle w:val="HTML"/>
+      <w:proofErr w:type="spellEnd"/>
+      <w:r>
+        <w:rPr>
+          <w:rStyle w:val="HTMLCode"/>
           <w:rFonts w:ascii="Times New Roman" w:hAnsi="Times New Roman" w:cs="Times New Roman"/>
           <w:sz w:val="28"/>
           <w:szCs w:val="28"/>
@@ -1508,7 +1550,7 @@
       </w:r>
       <w:r>
         <w:rPr>
-          <w:rStyle w:val="HTML"/>
+          <w:rStyle w:val="HTMLCode"/>
           <w:rFonts w:ascii="Times New Roman" w:hAnsi="Times New Roman" w:cs="Times New Roman"/>
           <w:sz w:val="28"/>
           <w:szCs w:val="28"/>
@@ -1518,16 +1560,17 @@
       </w:r>
       <w:r>
         <w:rPr>
-          <w:rStyle w:val="HTML"/>
+          <w:rStyle w:val="HTMLCode"/>
           <w:rFonts w:ascii="Times New Roman" w:hAnsi="Times New Roman" w:cs="Times New Roman"/>
           <w:sz w:val="28"/>
           <w:szCs w:val="28"/>
         </w:rPr>
         <w:t xml:space="preserve">, а за откриване на лица в изображение – готов модел от библиотеката </w:t>
       </w:r>
-      <w:r>
-        <w:rPr>
-          <w:rStyle w:val="HTML"/>
+      <w:proofErr w:type="spellStart"/>
+      <w:r>
+        <w:rPr>
+          <w:rStyle w:val="HTMLCode"/>
           <w:rFonts w:ascii="Times New Roman" w:hAnsi="Times New Roman" w:cs="Times New Roman"/>
           <w:sz w:val="28"/>
           <w:szCs w:val="28"/>
@@ -1535,6 +1578,7 @@
         </w:rPr>
         <w:t>OpenCv</w:t>
       </w:r>
+      <w:proofErr w:type="spellEnd"/>
       <w:r>
         <w:rPr>
           <w:sz w:val="28"/>
@@ -1590,8 +1634,17 @@
           <w:sz w:val="28"/>
           <w:szCs w:val="28"/>
         </w:rPr>
-        <w:t xml:space="preserve"> CUDA и cuDNN</w:t>
-      </w:r>
+        <w:t xml:space="preserve"> CUDA и </w:t>
+      </w:r>
+      <w:proofErr w:type="spellStart"/>
+      <w:r>
+        <w:rPr>
+          <w:sz w:val="28"/>
+          <w:szCs w:val="28"/>
+        </w:rPr>
+        <w:t>cuDNN</w:t>
+      </w:r>
+      <w:proofErr w:type="spellEnd"/>
       <w:r>
         <w:rPr>
           <w:sz w:val="28"/>
@@ -1603,7 +1656,7 @@
     </w:p>
     <w:p>
       <w:pPr>
-        <w:pStyle w:val="ad"/>
+        <w:pStyle w:val="NormalWeb"/>
         <w:ind w:firstLine="360"/>
         <w:rPr>
           <w:sz w:val="28"/>
@@ -1629,7 +1682,23 @@
           <w:sz w:val="28"/>
           <w:szCs w:val="28"/>
         </w:rPr>
-        <w:t xml:space="preserve">среда гарантира, че TensorFlow може да използва GPU за оптимизиране на процесите. Чрез тези настройки и проверки на наличието на GPU устройство </w:t>
+        <w:t xml:space="preserve">среда гарантира, че </w:t>
+      </w:r>
+      <w:proofErr w:type="spellStart"/>
+      <w:r>
+        <w:rPr>
+          <w:sz w:val="28"/>
+          <w:szCs w:val="28"/>
+        </w:rPr>
+        <w:t>TensorFlow</w:t>
+      </w:r>
+      <w:proofErr w:type="spellEnd"/>
+      <w:r>
+        <w:rPr>
+          <w:sz w:val="28"/>
+          <w:szCs w:val="28"/>
+        </w:rPr>
+        <w:t xml:space="preserve"> може да използва GPU за оптимизиране на процесите. Чрез тези настройки и проверки на наличието на GPU устройство </w:t>
       </w:r>
       <w:r>
         <w:rPr>
@@ -1681,7 +1750,7 @@
     </w:p>
     <w:p>
       <w:pPr>
-        <w:pStyle w:val="ad"/>
+        <w:pStyle w:val="NormalWeb"/>
         <w:ind w:firstLine="360"/>
         <w:rPr>
           <w:sz w:val="28"/>
@@ -1703,13 +1772,25 @@
         <w:rPr>
           <w:sz w:val="28"/>
         </w:rPr>
-        <w:t xml:space="preserve"> и проспособяване на кода за зареждане на</w:t>
-      </w:r>
-      <w:r>
-        <w:rPr>
-          <w:sz w:val="28"/>
-        </w:rPr>
-        <w:t xml:space="preserve"> на набора от данни FER-2013, който съдържа изображения на лица, класифицирани по емоции. Наборът от данни е организиран в две основни директории – за обучение и за тестване, всяка от които съдържа поддиректории, съответстващи на различни емоционални категории. Всяка категория включва изображения, които представляват различни емоции</w:t>
+        <w:t xml:space="preserve"> и </w:t>
+      </w:r>
+      <w:r>
+        <w:rPr>
+          <w:sz w:val="28"/>
+        </w:rPr>
+        <w:t>приспособяване</w:t>
+      </w:r>
+      <w:r>
+        <w:rPr>
+          <w:sz w:val="28"/>
+        </w:rPr>
+        <w:t xml:space="preserve"> на кода за зареждане на</w:t>
+      </w:r>
+      <w:r>
+        <w:rPr>
+          <w:sz w:val="28"/>
+        </w:rPr>
+        <w:t xml:space="preserve"> набора от данни FER-2013, който съдържа изображения на лица, класифицирани по емоции. Наборът от данни е организиран в две основни директории – за обучение и за тестване, всяка от които съдържа поддиректории, съответстващи на различни емоционални категории. Всяка категория включва изображения, които представляват различни емоции</w:t>
       </w:r>
       <w:r>
         <w:rPr>
@@ -1750,7 +1831,7 @@
     </w:p>
     <w:p>
       <w:pPr>
-        <w:pStyle w:val="ad"/>
+        <w:pStyle w:val="NormalWeb"/>
         <w:ind w:firstLine="720"/>
         <w:rPr>
           <w:sz w:val="28"/>
@@ -1772,7 +1853,19 @@
         <w:rPr>
           <w:sz w:val="28"/>
         </w:rPr>
-        <w:t xml:space="preserve">разширяване на набора от данни чрез техники за аугментация, които увеличават броя на обучителните примери чрез трансформации на </w:t>
+        <w:t xml:space="preserve">разширяване на набора от данни чрез техники за </w:t>
+      </w:r>
+      <w:r>
+        <w:rPr>
+          <w:sz w:val="28"/>
+        </w:rPr>
+        <w:t>аргументация</w:t>
+      </w:r>
+      <w:r>
+        <w:rPr>
+          <w:sz w:val="28"/>
+        </w:rPr>
+        <w:t xml:space="preserve">, които увеличават броя на обучителните примери чрез трансформации на </w:t>
       </w:r>
       <w:r>
         <w:rPr>
@@ -1831,7 +1924,115 @@
           <w:sz w:val="28"/>
           <w:szCs w:val="28"/>
         </w:rPr>
-        <w:t>Моделът е създаден с използване на последователна архитектура (Sequential), състояща се от няколко слоя конволюционни слоеве, нормализация и Dropout. Тази архитектура е подходяща за класифициране на изображения, тъй като конволюционните слоеве позволяват извличане на важни характеристики от изображенията, а нормализацията и Dropout слоевете помагат за предотвратяване на пренасищане (overfitting).</w:t>
+        <w:t>Моделът е създаден с използване на последователна архитектура (</w:t>
+      </w:r>
+      <w:proofErr w:type="spellStart"/>
+      <w:r>
+        <w:rPr>
+          <w:rFonts w:ascii="Times New Roman" w:eastAsia="Times New Roman" w:hAnsi="Times New Roman" w:cs="Times New Roman"/>
+          <w:sz w:val="28"/>
+          <w:szCs w:val="28"/>
+        </w:rPr>
+        <w:t>Sequential</w:t>
+      </w:r>
+      <w:proofErr w:type="spellEnd"/>
+      <w:r>
+        <w:rPr>
+          <w:rFonts w:ascii="Times New Roman" w:eastAsia="Times New Roman" w:hAnsi="Times New Roman" w:cs="Times New Roman"/>
+          <w:sz w:val="28"/>
+          <w:szCs w:val="28"/>
+        </w:rPr>
+        <w:t xml:space="preserve">), състояща се от няколко слоя </w:t>
+      </w:r>
+      <w:proofErr w:type="spellStart"/>
+      <w:r>
+        <w:rPr>
+          <w:rFonts w:ascii="Times New Roman" w:eastAsia="Times New Roman" w:hAnsi="Times New Roman" w:cs="Times New Roman"/>
+          <w:sz w:val="28"/>
+          <w:szCs w:val="28"/>
+        </w:rPr>
+        <w:t>конволюционни</w:t>
+      </w:r>
+      <w:proofErr w:type="spellEnd"/>
+      <w:r>
+        <w:rPr>
+          <w:rFonts w:ascii="Times New Roman" w:eastAsia="Times New Roman" w:hAnsi="Times New Roman" w:cs="Times New Roman"/>
+          <w:sz w:val="28"/>
+          <w:szCs w:val="28"/>
+        </w:rPr>
+        <w:t xml:space="preserve"> слоеве, нормализация и </w:t>
+      </w:r>
+      <w:proofErr w:type="spellStart"/>
+      <w:r>
+        <w:rPr>
+          <w:rFonts w:ascii="Times New Roman" w:eastAsia="Times New Roman" w:hAnsi="Times New Roman" w:cs="Times New Roman"/>
+          <w:sz w:val="28"/>
+          <w:szCs w:val="28"/>
+        </w:rPr>
+        <w:t>Dropout</w:t>
+      </w:r>
+      <w:proofErr w:type="spellEnd"/>
+      <w:r>
+        <w:rPr>
+          <w:rFonts w:ascii="Times New Roman" w:eastAsia="Times New Roman" w:hAnsi="Times New Roman" w:cs="Times New Roman"/>
+          <w:sz w:val="28"/>
+          <w:szCs w:val="28"/>
+        </w:rPr>
+        <w:t xml:space="preserve">. Тази архитектура е подходяща за класифициране на изображения, тъй като </w:t>
+      </w:r>
+      <w:proofErr w:type="spellStart"/>
+      <w:r>
+        <w:rPr>
+          <w:rFonts w:ascii="Times New Roman" w:eastAsia="Times New Roman" w:hAnsi="Times New Roman" w:cs="Times New Roman"/>
+          <w:sz w:val="28"/>
+          <w:szCs w:val="28"/>
+        </w:rPr>
+        <w:t>конволюционните</w:t>
+      </w:r>
+      <w:proofErr w:type="spellEnd"/>
+      <w:r>
+        <w:rPr>
+          <w:rFonts w:ascii="Times New Roman" w:eastAsia="Times New Roman" w:hAnsi="Times New Roman" w:cs="Times New Roman"/>
+          <w:sz w:val="28"/>
+          <w:szCs w:val="28"/>
+        </w:rPr>
+        <w:t xml:space="preserve"> слоеве позволяват извличане на важни характеристики от изображенията, а нормализацията и </w:t>
+      </w:r>
+      <w:proofErr w:type="spellStart"/>
+      <w:r>
+        <w:rPr>
+          <w:rFonts w:ascii="Times New Roman" w:eastAsia="Times New Roman" w:hAnsi="Times New Roman" w:cs="Times New Roman"/>
+          <w:sz w:val="28"/>
+          <w:szCs w:val="28"/>
+        </w:rPr>
+        <w:t>Dropout</w:t>
+      </w:r>
+      <w:proofErr w:type="spellEnd"/>
+      <w:r>
+        <w:rPr>
+          <w:rFonts w:ascii="Times New Roman" w:eastAsia="Times New Roman" w:hAnsi="Times New Roman" w:cs="Times New Roman"/>
+          <w:sz w:val="28"/>
+          <w:szCs w:val="28"/>
+        </w:rPr>
+        <w:t xml:space="preserve"> слоевете помагат за предотвратяване на пренасищане (</w:t>
+      </w:r>
+      <w:proofErr w:type="spellStart"/>
+      <w:r>
+        <w:rPr>
+          <w:rFonts w:ascii="Times New Roman" w:eastAsia="Times New Roman" w:hAnsi="Times New Roman" w:cs="Times New Roman"/>
+          <w:sz w:val="28"/>
+          <w:szCs w:val="28"/>
+        </w:rPr>
+        <w:t>overfitting</w:t>
+      </w:r>
+      <w:proofErr w:type="spellEnd"/>
+      <w:r>
+        <w:rPr>
+          <w:rFonts w:ascii="Times New Roman" w:eastAsia="Times New Roman" w:hAnsi="Times New Roman" w:cs="Times New Roman"/>
+          <w:sz w:val="28"/>
+          <w:szCs w:val="28"/>
+        </w:rPr>
+        <w:t>).</w:t>
       </w:r>
     </w:p>
     <w:p>
@@ -1843,13 +2044,23 @@
           <w:szCs w:val="28"/>
         </w:rPr>
       </w:pPr>
-      <w:r>
-        <w:rPr>
-          <w:rFonts w:ascii="Times New Roman" w:eastAsia="Times New Roman" w:hAnsi="Times New Roman" w:cs="Times New Roman"/>
-          <w:sz w:val="28"/>
-          <w:szCs w:val="28"/>
-        </w:rPr>
-        <w:t xml:space="preserve">Конволюционните блокове в модела включват </w:t>
+      <w:proofErr w:type="spellStart"/>
+      <w:r>
+        <w:rPr>
+          <w:rFonts w:ascii="Times New Roman" w:eastAsia="Times New Roman" w:hAnsi="Times New Roman" w:cs="Times New Roman"/>
+          <w:sz w:val="28"/>
+          <w:szCs w:val="28"/>
+        </w:rPr>
+        <w:t>Конволюционните</w:t>
+      </w:r>
+      <w:proofErr w:type="spellEnd"/>
+      <w:r>
+        <w:rPr>
+          <w:rFonts w:ascii="Times New Roman" w:eastAsia="Times New Roman" w:hAnsi="Times New Roman" w:cs="Times New Roman"/>
+          <w:sz w:val="28"/>
+          <w:szCs w:val="28"/>
+        </w:rPr>
+        <w:t xml:space="preserve"> блокове в модела включват </w:t>
       </w:r>
       <w:r>
         <w:rPr>
@@ -1887,7 +2098,25 @@
           <w:sz w:val="28"/>
           <w:szCs w:val="28"/>
         </w:rPr>
-        <w:t>Първият блок започва със слой Conv2D от 32 филтъра, последван от още един слой Conv2D с 64 филтъра, нормализация и MaxPooling слой за намаляване на размерността на данните.</w:t>
+        <w:t xml:space="preserve">Първият блок започва със слой Conv2D от 32 филтъра, последван от още един слой Conv2D с 64 филтъра, нормализация и </w:t>
+      </w:r>
+      <w:proofErr w:type="spellStart"/>
+      <w:r>
+        <w:rPr>
+          <w:rFonts w:ascii="Times New Roman" w:eastAsia="Times New Roman" w:hAnsi="Times New Roman" w:cs="Times New Roman"/>
+          <w:sz w:val="28"/>
+          <w:szCs w:val="28"/>
+        </w:rPr>
+        <w:t>MaxPooling</w:t>
+      </w:r>
+      <w:proofErr w:type="spellEnd"/>
+      <w:r>
+        <w:rPr>
+          <w:rFonts w:ascii="Times New Roman" w:eastAsia="Times New Roman" w:hAnsi="Times New Roman" w:cs="Times New Roman"/>
+          <w:sz w:val="28"/>
+          <w:szCs w:val="28"/>
+        </w:rPr>
+        <w:t xml:space="preserve"> слой за намаляване на размерността на данните.</w:t>
       </w:r>
     </w:p>
     <w:p>
@@ -1909,7 +2138,43 @@
           <w:sz w:val="28"/>
           <w:szCs w:val="28"/>
         </w:rPr>
-        <w:t>Вторият и третият конволюционен блок също включват увеличаващ брой филтри и добавена регуляризация за по-добра обобщаваща способност на модела.</w:t>
+        <w:t xml:space="preserve">Вторият и третият </w:t>
+      </w:r>
+      <w:proofErr w:type="spellStart"/>
+      <w:r>
+        <w:rPr>
+          <w:rFonts w:ascii="Times New Roman" w:eastAsia="Times New Roman" w:hAnsi="Times New Roman" w:cs="Times New Roman"/>
+          <w:sz w:val="28"/>
+          <w:szCs w:val="28"/>
+        </w:rPr>
+        <w:t>конволюционен</w:t>
+      </w:r>
+      <w:proofErr w:type="spellEnd"/>
+      <w:r>
+        <w:rPr>
+          <w:rFonts w:ascii="Times New Roman" w:eastAsia="Times New Roman" w:hAnsi="Times New Roman" w:cs="Times New Roman"/>
+          <w:sz w:val="28"/>
+          <w:szCs w:val="28"/>
+        </w:rPr>
+        <w:t xml:space="preserve"> блок също включват увеличаващ брой филтри и добавена </w:t>
+      </w:r>
+      <w:proofErr w:type="spellStart"/>
+      <w:r>
+        <w:rPr>
+          <w:rFonts w:ascii="Times New Roman" w:eastAsia="Times New Roman" w:hAnsi="Times New Roman" w:cs="Times New Roman"/>
+          <w:sz w:val="28"/>
+          <w:szCs w:val="28"/>
+        </w:rPr>
+        <w:t>регуляризация</w:t>
+      </w:r>
+      <w:proofErr w:type="spellEnd"/>
+      <w:r>
+        <w:rPr>
+          <w:rFonts w:ascii="Times New Roman" w:eastAsia="Times New Roman" w:hAnsi="Times New Roman" w:cs="Times New Roman"/>
+          <w:sz w:val="28"/>
+          <w:szCs w:val="28"/>
+        </w:rPr>
+        <w:t xml:space="preserve"> за по-добра обобщаваща способност на модела.</w:t>
       </w:r>
     </w:p>
     <w:p>
@@ -1927,7 +2192,79 @@
           <w:sz w:val="28"/>
           <w:szCs w:val="28"/>
         </w:rPr>
-        <w:t>В плътната част на модела (Dense слоевете) са включени BatchNormalization и Dropout слоеве, които подобряват стабилността и устойчивостта на обучението. Изходният слой има шест неврона, по един за всяка категория, и използва softmax активация за предсказване на вероятностите за различните емоции.</w:t>
+        <w:t>В плътната част на модела (</w:t>
+      </w:r>
+      <w:proofErr w:type="spellStart"/>
+      <w:r>
+        <w:rPr>
+          <w:rFonts w:ascii="Times New Roman" w:eastAsia="Times New Roman" w:hAnsi="Times New Roman" w:cs="Times New Roman"/>
+          <w:sz w:val="28"/>
+          <w:szCs w:val="28"/>
+        </w:rPr>
+        <w:t>Dense</w:t>
+      </w:r>
+      <w:proofErr w:type="spellEnd"/>
+      <w:r>
+        <w:rPr>
+          <w:rFonts w:ascii="Times New Roman" w:eastAsia="Times New Roman" w:hAnsi="Times New Roman" w:cs="Times New Roman"/>
+          <w:sz w:val="28"/>
+          <w:szCs w:val="28"/>
+        </w:rPr>
+        <w:t xml:space="preserve"> слоевете) са включени </w:t>
+      </w:r>
+      <w:proofErr w:type="spellStart"/>
+      <w:r>
+        <w:rPr>
+          <w:rFonts w:ascii="Times New Roman" w:eastAsia="Times New Roman" w:hAnsi="Times New Roman" w:cs="Times New Roman"/>
+          <w:sz w:val="28"/>
+          <w:szCs w:val="28"/>
+        </w:rPr>
+        <w:t>BatchNormalization</w:t>
+      </w:r>
+      <w:proofErr w:type="spellEnd"/>
+      <w:r>
+        <w:rPr>
+          <w:rFonts w:ascii="Times New Roman" w:eastAsia="Times New Roman" w:hAnsi="Times New Roman" w:cs="Times New Roman"/>
+          <w:sz w:val="28"/>
+          <w:szCs w:val="28"/>
+        </w:rPr>
+        <w:t xml:space="preserve"> и </w:t>
+      </w:r>
+      <w:proofErr w:type="spellStart"/>
+      <w:r>
+        <w:rPr>
+          <w:rFonts w:ascii="Times New Roman" w:eastAsia="Times New Roman" w:hAnsi="Times New Roman" w:cs="Times New Roman"/>
+          <w:sz w:val="28"/>
+          <w:szCs w:val="28"/>
+        </w:rPr>
+        <w:t>Dropout</w:t>
+      </w:r>
+      <w:proofErr w:type="spellEnd"/>
+      <w:r>
+        <w:rPr>
+          <w:rFonts w:ascii="Times New Roman" w:eastAsia="Times New Roman" w:hAnsi="Times New Roman" w:cs="Times New Roman"/>
+          <w:sz w:val="28"/>
+          <w:szCs w:val="28"/>
+        </w:rPr>
+        <w:t xml:space="preserve"> слоеве, които подобряват стабилността и устойчивостта на обучението. Изходният слой има шест неврона, по един за всяка категория, и използва </w:t>
+      </w:r>
+      <w:proofErr w:type="spellStart"/>
+      <w:r>
+        <w:rPr>
+          <w:rFonts w:ascii="Times New Roman" w:eastAsia="Times New Roman" w:hAnsi="Times New Roman" w:cs="Times New Roman"/>
+          <w:sz w:val="28"/>
+          <w:szCs w:val="28"/>
+        </w:rPr>
+        <w:t>softmax</w:t>
+      </w:r>
+      <w:proofErr w:type="spellEnd"/>
+      <w:r>
+        <w:rPr>
+          <w:rFonts w:ascii="Times New Roman" w:eastAsia="Times New Roman" w:hAnsi="Times New Roman" w:cs="Times New Roman"/>
+          <w:sz w:val="28"/>
+          <w:szCs w:val="28"/>
+        </w:rPr>
+        <w:t xml:space="preserve"> активация за предсказване на вероятностите за различните емоции.</w:t>
       </w:r>
     </w:p>
     <w:p>
@@ -1946,7 +2283,61 @@
           <w:sz w:val="28"/>
           <w:szCs w:val="28"/>
         </w:rPr>
-        <w:t>За компилацията на модела е използвана функция на загуба categorical_crossentropy, оптимизатор Adam с начална скорост на обучение 0.0001, и метриката accuracy. Тези настройки са подходящи за многокласова класификация и помагат на модела да се адаптира към набора от данни по-ефективно.</w:t>
+        <w:t xml:space="preserve">За компилацията на модела е използвана функция на загуба </w:t>
+      </w:r>
+      <w:proofErr w:type="spellStart"/>
+      <w:r>
+        <w:rPr>
+          <w:rFonts w:ascii="Times New Roman" w:eastAsia="Times New Roman" w:hAnsi="Times New Roman" w:cs="Times New Roman"/>
+          <w:sz w:val="28"/>
+          <w:szCs w:val="28"/>
+        </w:rPr>
+        <w:t>categorical_crossentropy</w:t>
+      </w:r>
+      <w:proofErr w:type="spellEnd"/>
+      <w:r>
+        <w:rPr>
+          <w:rFonts w:ascii="Times New Roman" w:eastAsia="Times New Roman" w:hAnsi="Times New Roman" w:cs="Times New Roman"/>
+          <w:sz w:val="28"/>
+          <w:szCs w:val="28"/>
+        </w:rPr>
+        <w:t xml:space="preserve">, оптимизатор </w:t>
+      </w:r>
+      <w:proofErr w:type="spellStart"/>
+      <w:r>
+        <w:rPr>
+          <w:rFonts w:ascii="Times New Roman" w:eastAsia="Times New Roman" w:hAnsi="Times New Roman" w:cs="Times New Roman"/>
+          <w:sz w:val="28"/>
+          <w:szCs w:val="28"/>
+        </w:rPr>
+        <w:t>Adam</w:t>
+      </w:r>
+      <w:proofErr w:type="spellEnd"/>
+      <w:r>
+        <w:rPr>
+          <w:rFonts w:ascii="Times New Roman" w:eastAsia="Times New Roman" w:hAnsi="Times New Roman" w:cs="Times New Roman"/>
+          <w:sz w:val="28"/>
+          <w:szCs w:val="28"/>
+        </w:rPr>
+        <w:t xml:space="preserve"> с начална скорост на обучение 0.0001, и метриката </w:t>
+      </w:r>
+      <w:proofErr w:type="spellStart"/>
+      <w:r>
+        <w:rPr>
+          <w:rFonts w:ascii="Times New Roman" w:eastAsia="Times New Roman" w:hAnsi="Times New Roman" w:cs="Times New Roman"/>
+          <w:sz w:val="28"/>
+          <w:szCs w:val="28"/>
+        </w:rPr>
+        <w:t>accuracy</w:t>
+      </w:r>
+      <w:proofErr w:type="spellEnd"/>
+      <w:r>
+        <w:rPr>
+          <w:rFonts w:ascii="Times New Roman" w:eastAsia="Times New Roman" w:hAnsi="Times New Roman" w:cs="Times New Roman"/>
+          <w:sz w:val="28"/>
+          <w:szCs w:val="28"/>
+        </w:rPr>
+        <w:t>. Тези настройки са подходящи за многокласова класификация и помагат на модела да се адаптира към набора от данни по-ефективно.</w:t>
       </w:r>
     </w:p>
     <w:p>
@@ -1981,7 +2372,25 @@
           <w:sz w:val="28"/>
           <w:szCs w:val="28"/>
         </w:rPr>
-        <w:t>четири callback функции (</w:t>
+        <w:t xml:space="preserve">четири </w:t>
+      </w:r>
+      <w:proofErr w:type="spellStart"/>
+      <w:r>
+        <w:rPr>
+          <w:rFonts w:ascii="Times New Roman" w:eastAsia="Times New Roman" w:hAnsi="Times New Roman" w:cs="Times New Roman"/>
+          <w:sz w:val="28"/>
+          <w:szCs w:val="28"/>
+        </w:rPr>
+        <w:t>callback</w:t>
+      </w:r>
+      <w:proofErr w:type="spellEnd"/>
+      <w:r>
+        <w:rPr>
+          <w:rFonts w:ascii="Times New Roman" w:eastAsia="Times New Roman" w:hAnsi="Times New Roman" w:cs="Times New Roman"/>
+          <w:sz w:val="28"/>
+          <w:szCs w:val="28"/>
+        </w:rPr>
+        <w:t xml:space="preserve"> функции (</w:t>
       </w:r>
       <w:r>
         <w:rPr>
@@ -1997,12 +2406,28 @@
           <w:sz w:val="28"/>
           <w:szCs w:val="28"/>
         </w:rPr>
-        <w:t xml:space="preserve"> процеса на обучение на моделит):</w:t>
-      </w:r>
-    </w:p>
-    <w:p>
-      <w:pPr>
-        <w:pStyle w:val="a5"/>
+        <w:t xml:space="preserve"> процеса на обучение на </w:t>
+      </w:r>
+      <w:r>
+        <w:rPr>
+          <w:rFonts w:ascii="Times New Roman" w:eastAsia="Times New Roman" w:hAnsi="Times New Roman" w:cs="Times New Roman"/>
+          <w:sz w:val="28"/>
+          <w:szCs w:val="28"/>
+        </w:rPr>
+        <w:t>моделите</w:t>
+      </w:r>
+      <w:r>
+        <w:rPr>
+          <w:rFonts w:ascii="Times New Roman" w:eastAsia="Times New Roman" w:hAnsi="Times New Roman" w:cs="Times New Roman"/>
+          <w:sz w:val="28"/>
+          <w:szCs w:val="28"/>
+        </w:rPr>
+        <w:t>):</w:t>
+      </w:r>
+    </w:p>
+    <w:p>
+      <w:pPr>
+        <w:pStyle w:val="ListParagraph"/>
         <w:numPr>
           <w:ilvl w:val="0"/>
           <w:numId w:val="7"/>
@@ -2020,7 +2445,25 @@
           <w:sz w:val="28"/>
           <w:szCs w:val="28"/>
         </w:rPr>
-        <w:t xml:space="preserve"> ранно спиране (EarlyStopping) за прекратяване на обу</w:t>
+        <w:t xml:space="preserve"> ранно спиране (</w:t>
+      </w:r>
+      <w:proofErr w:type="spellStart"/>
+      <w:r>
+        <w:rPr>
+          <w:rFonts w:ascii="Times New Roman" w:eastAsia="Times New Roman" w:hAnsi="Times New Roman" w:cs="Times New Roman"/>
+          <w:sz w:val="28"/>
+          <w:szCs w:val="28"/>
+        </w:rPr>
+        <w:t>EarlyStopping</w:t>
+      </w:r>
+      <w:proofErr w:type="spellEnd"/>
+      <w:r>
+        <w:rPr>
+          <w:rFonts w:ascii="Times New Roman" w:eastAsia="Times New Roman" w:hAnsi="Times New Roman" w:cs="Times New Roman"/>
+          <w:sz w:val="28"/>
+          <w:szCs w:val="28"/>
+        </w:rPr>
+        <w:t>) за прекратяване на обу</w:t>
       </w:r>
       <w:r>
         <w:rPr>
@@ -2033,7 +2476,7 @@
     </w:p>
     <w:p>
       <w:pPr>
-        <w:pStyle w:val="a5"/>
+        <w:pStyle w:val="ListParagraph"/>
         <w:numPr>
           <w:ilvl w:val="0"/>
           <w:numId w:val="7"/>
@@ -2051,8 +2494,18 @@
           <w:sz w:val="28"/>
           <w:szCs w:val="28"/>
         </w:rPr>
-        <w:t>редуциране на скоростта на обучение при застой (ReduceLROnPlateau</w:t>
-      </w:r>
+        <w:t>редуциране на скоростта на обучение при застой (</w:t>
+      </w:r>
+      <w:proofErr w:type="spellStart"/>
+      <w:r>
+        <w:rPr>
+          <w:rFonts w:ascii="Times New Roman" w:eastAsia="Times New Roman" w:hAnsi="Times New Roman" w:cs="Times New Roman"/>
+          <w:sz w:val="28"/>
+          <w:szCs w:val="28"/>
+        </w:rPr>
+        <w:t>ReduceLROnPlateau</w:t>
+      </w:r>
+      <w:proofErr w:type="spellEnd"/>
       <w:r>
         <w:rPr>
           <w:rFonts w:ascii="Times New Roman" w:eastAsia="Times New Roman" w:hAnsi="Times New Roman" w:cs="Times New Roman"/>
@@ -2064,7 +2517,7 @@
     </w:p>
     <w:p>
       <w:pPr>
-        <w:pStyle w:val="a5"/>
+        <w:pStyle w:val="ListParagraph"/>
         <w:numPr>
           <w:ilvl w:val="0"/>
           <w:numId w:val="7"/>
@@ -2090,12 +2543,30 @@
           <w:sz w:val="28"/>
           <w:szCs w:val="28"/>
         </w:rPr>
-        <w:t xml:space="preserve"> на модела (ModelCheckpoint)</w:t>
-      </w:r>
-    </w:p>
-    <w:p>
-      <w:pPr>
-        <w:pStyle w:val="a5"/>
+        <w:t xml:space="preserve"> на модела (</w:t>
+      </w:r>
+      <w:proofErr w:type="spellStart"/>
+      <w:r>
+        <w:rPr>
+          <w:rFonts w:ascii="Times New Roman" w:eastAsia="Times New Roman" w:hAnsi="Times New Roman" w:cs="Times New Roman"/>
+          <w:sz w:val="28"/>
+          <w:szCs w:val="28"/>
+        </w:rPr>
+        <w:t>ModelCheckpoint</w:t>
+      </w:r>
+      <w:proofErr w:type="spellEnd"/>
+      <w:r>
+        <w:rPr>
+          <w:rFonts w:ascii="Times New Roman" w:eastAsia="Times New Roman" w:hAnsi="Times New Roman" w:cs="Times New Roman"/>
+          <w:sz w:val="28"/>
+          <w:szCs w:val="28"/>
+        </w:rPr>
+        <w:t>)</w:t>
+      </w:r>
+    </w:p>
+    <w:p>
+      <w:pPr>
+        <w:pStyle w:val="ListParagraph"/>
         <w:numPr>
           <w:ilvl w:val="0"/>
           <w:numId w:val="7"/>
@@ -2114,7 +2585,25 @@
           <w:szCs w:val="28"/>
         </w:rPr>
         <w:lastRenderedPageBreak/>
-        <w:t xml:space="preserve">логване на процеса на обучение (CSVLogger). </w:t>
+        <w:t>логване на процеса на обучение (</w:t>
+      </w:r>
+      <w:proofErr w:type="spellStart"/>
+      <w:r>
+        <w:rPr>
+          <w:rFonts w:ascii="Times New Roman" w:eastAsia="Times New Roman" w:hAnsi="Times New Roman" w:cs="Times New Roman"/>
+          <w:sz w:val="28"/>
+          <w:szCs w:val="28"/>
+        </w:rPr>
+        <w:t>CSVLogger</w:t>
+      </w:r>
+      <w:proofErr w:type="spellEnd"/>
+      <w:r>
+        <w:rPr>
+          <w:rFonts w:ascii="Times New Roman" w:eastAsia="Times New Roman" w:hAnsi="Times New Roman" w:cs="Times New Roman"/>
+          <w:sz w:val="28"/>
+          <w:szCs w:val="28"/>
+        </w:rPr>
+        <w:t xml:space="preserve">). </w:t>
       </w:r>
     </w:p>
     <w:p>
@@ -2186,7 +2675,7 @@
     </w:p>
     <w:p>
       <w:pPr>
-        <w:pStyle w:val="ad"/>
+        <w:pStyle w:val="NormalWeb"/>
         <w:ind w:firstLine="360"/>
         <w:rPr>
           <w:sz w:val="28"/>
@@ -2229,15 +2718,17 @@
         </w:rPr>
         <w:t xml:space="preserve">. Използват се конфигурации за </w:t>
       </w:r>
-      <w:r>
-        <w:rPr>
-          <w:rStyle w:val="HTML"/>
+      <w:proofErr w:type="spellStart"/>
+      <w:r>
+        <w:rPr>
+          <w:rStyle w:val="HTMLCode"/>
           <w:rFonts w:ascii="Times New Roman" w:hAnsi="Times New Roman" w:cs="Times New Roman"/>
           <w:sz w:val="28"/>
           <w:szCs w:val="28"/>
         </w:rPr>
         <w:t>steps_per_epoch</w:t>
       </w:r>
+      <w:proofErr w:type="spellEnd"/>
       <w:r>
         <w:rPr>
           <w:sz w:val="28"/>
@@ -2245,26 +2736,60 @@
         </w:rPr>
         <w:t xml:space="preserve"> и </w:t>
       </w:r>
-      <w:r>
-        <w:rPr>
-          <w:rStyle w:val="HTML"/>
+      <w:proofErr w:type="spellStart"/>
+      <w:r>
+        <w:rPr>
+          <w:rStyle w:val="HTMLCode"/>
           <w:rFonts w:ascii="Times New Roman" w:hAnsi="Times New Roman" w:cs="Times New Roman"/>
           <w:sz w:val="28"/>
           <w:szCs w:val="28"/>
         </w:rPr>
         <w:t>validation_steps</w:t>
       </w:r>
-      <w:r>
-        <w:rPr>
-          <w:sz w:val="28"/>
-          <w:szCs w:val="28"/>
-        </w:rPr>
-        <w:t>, които определят броя на стъпките за всяка епоха на обучение и валидация въз основа на размера на набора от данни и големината на партидата (batch size).</w:t>
-      </w:r>
-    </w:p>
-    <w:p>
-      <w:pPr>
-        <w:pStyle w:val="ad"/>
+      <w:proofErr w:type="spellEnd"/>
+      <w:r>
+        <w:rPr>
+          <w:sz w:val="28"/>
+          <w:szCs w:val="28"/>
+        </w:rPr>
+        <w:t>, които определят броя на стъпките за всяка епоха на обучение и валидация въз основа на размера на набора от данни и големината на партидата (</w:t>
+      </w:r>
+      <w:proofErr w:type="spellStart"/>
+      <w:r>
+        <w:rPr>
+          <w:sz w:val="28"/>
+          <w:szCs w:val="28"/>
+        </w:rPr>
+        <w:t>batch</w:t>
+      </w:r>
+      <w:proofErr w:type="spellEnd"/>
+      <w:r>
+        <w:rPr>
+          <w:sz w:val="28"/>
+          <w:szCs w:val="28"/>
+        </w:rPr>
+        <w:t xml:space="preserve"> </w:t>
+      </w:r>
+      <w:proofErr w:type="spellStart"/>
+      <w:r>
+        <w:rPr>
+          <w:sz w:val="28"/>
+          <w:szCs w:val="28"/>
+        </w:rPr>
+        <w:t>size</w:t>
+      </w:r>
+      <w:proofErr w:type="spellEnd"/>
+      <w:r>
+        <w:rPr>
+          <w:sz w:val="28"/>
+          <w:szCs w:val="28"/>
+        </w:rPr>
+        <w:t>).</w:t>
+      </w:r>
+    </w:p>
+    <w:p>
+      <w:pPr>
+        <w:pStyle w:val="NormalWeb"/>
         <w:rPr>
           <w:sz w:val="28"/>
           <w:szCs w:val="28"/>
@@ -2277,15 +2802,17 @@
         </w:rPr>
         <w:t xml:space="preserve">Процесът на обучение използва метода </w:t>
       </w:r>
-      <w:r>
-        <w:rPr>
-          <w:rStyle w:val="HTML"/>
+      <w:proofErr w:type="spellStart"/>
+      <w:r>
+        <w:rPr>
+          <w:rStyle w:val="HTMLCode"/>
           <w:rFonts w:ascii="Times New Roman" w:hAnsi="Times New Roman" w:cs="Times New Roman"/>
           <w:sz w:val="28"/>
           <w:szCs w:val="28"/>
         </w:rPr>
         <w:t>fit</w:t>
       </w:r>
+      <w:proofErr w:type="spellEnd"/>
       <w:r>
         <w:rPr>
           <w:sz w:val="28"/>
@@ -2306,12 +2833,28 @@
           <w:sz w:val="28"/>
           <w:szCs w:val="28"/>
         </w:rPr>
-        <w:t xml:space="preserve">0 епохи, като броят на реалните епохи може да е по-малък в зависимост от ефекта на callback функциите. </w:t>
-      </w:r>
-    </w:p>
-    <w:p>
-      <w:pPr>
-        <w:pStyle w:val="ad"/>
+        <w:t xml:space="preserve">0 епохи, като броят на реалните епохи може да е по-малък в зависимост от ефекта на </w:t>
+      </w:r>
+      <w:proofErr w:type="spellStart"/>
+      <w:r>
+        <w:rPr>
+          <w:sz w:val="28"/>
+          <w:szCs w:val="28"/>
+        </w:rPr>
+        <w:t>callback</w:t>
+      </w:r>
+      <w:proofErr w:type="spellEnd"/>
+      <w:r>
+        <w:rPr>
+          <w:sz w:val="28"/>
+          <w:szCs w:val="28"/>
+        </w:rPr>
+        <w:t xml:space="preserve"> функциите. </w:t>
+      </w:r>
+    </w:p>
+    <w:p>
+      <w:pPr>
+        <w:pStyle w:val="NormalWeb"/>
         <w:ind w:firstLine="720"/>
         <w:rPr>
           <w:sz w:val="28"/>
@@ -2323,7 +2866,39 @@
           <w:sz w:val="28"/>
           <w:szCs w:val="28"/>
         </w:rPr>
-        <w:t xml:space="preserve">Ако точността на валидация (validation accuracy) не се подобрява за </w:t>
+        <w:t>Ако точността на валидация (</w:t>
+      </w:r>
+      <w:proofErr w:type="spellStart"/>
+      <w:r>
+        <w:rPr>
+          <w:sz w:val="28"/>
+          <w:szCs w:val="28"/>
+        </w:rPr>
+        <w:t>validation</w:t>
+      </w:r>
+      <w:proofErr w:type="spellEnd"/>
+      <w:r>
+        <w:rPr>
+          <w:sz w:val="28"/>
+          <w:szCs w:val="28"/>
+        </w:rPr>
+        <w:t xml:space="preserve"> </w:t>
+      </w:r>
+      <w:proofErr w:type="spellStart"/>
+      <w:r>
+        <w:rPr>
+          <w:sz w:val="28"/>
+          <w:szCs w:val="28"/>
+        </w:rPr>
+        <w:t>accuracy</w:t>
+      </w:r>
+      <w:proofErr w:type="spellEnd"/>
+      <w:r>
+        <w:rPr>
+          <w:sz w:val="28"/>
+          <w:szCs w:val="28"/>
+        </w:rPr>
+        <w:t xml:space="preserve">) не се подобрява за </w:t>
       </w:r>
       <w:r>
         <w:rPr>
@@ -2418,6 +2993,7 @@
         </w:rPr>
         <w:t xml:space="preserve"> се намалява стъпката на обучение (</w:t>
       </w:r>
+      <w:proofErr w:type="spellStart"/>
       <w:r>
         <w:rPr>
           <w:sz w:val="28"/>
@@ -2425,6 +3001,7 @@
         </w:rPr>
         <w:t>ReduceLROnPlateau</w:t>
       </w:r>
+      <w:proofErr w:type="spellEnd"/>
       <w:r>
         <w:rPr>
           <w:sz w:val="28"/>
@@ -2449,7 +3026,7 @@
     </w:p>
     <w:p>
       <w:pPr>
-        <w:pStyle w:val="ad"/>
+        <w:pStyle w:val="NormalWeb"/>
         <w:rPr>
           <w:sz w:val="28"/>
           <w:szCs w:val="28"/>
@@ -2484,15 +3061,17 @@
         </w:rPr>
         <w:t xml:space="preserve"> ранното спиране (</w:t>
       </w:r>
-      <w:r>
-        <w:rPr>
-          <w:rStyle w:val="HTML"/>
+      <w:proofErr w:type="spellStart"/>
+      <w:r>
+        <w:rPr>
+          <w:rStyle w:val="HTMLCode"/>
           <w:rFonts w:ascii="Times New Roman" w:hAnsi="Times New Roman" w:cs="Times New Roman"/>
           <w:sz w:val="28"/>
           <w:szCs w:val="28"/>
         </w:rPr>
         <w:t>EarlyStopping</w:t>
       </w:r>
+      <w:proofErr w:type="spellEnd"/>
       <w:r>
         <w:rPr>
           <w:sz w:val="28"/>
@@ -2521,6 +3100,7 @@
         </w:rPr>
         <w:t xml:space="preserve"> (</w:t>
       </w:r>
+      <w:proofErr w:type="spellStart"/>
       <w:r>
         <w:rPr>
           <w:sz w:val="28"/>
@@ -2528,6 +3108,7 @@
         </w:rPr>
         <w:t>ModelCheckpoint</w:t>
       </w:r>
+      <w:proofErr w:type="spellEnd"/>
       <w:r>
         <w:rPr>
           <w:sz w:val="28"/>
@@ -2545,7 +3126,7 @@
     </w:p>
     <w:p>
       <w:pPr>
-        <w:pStyle w:val="ad"/>
+        <w:pStyle w:val="NormalWeb"/>
         <w:rPr>
           <w:sz w:val="28"/>
           <w:szCs w:val="28"/>
@@ -2558,15 +3139,17 @@
         </w:rPr>
         <w:t xml:space="preserve">Също така, </w:t>
       </w:r>
-      <w:r>
-        <w:rPr>
-          <w:rStyle w:val="HTML"/>
+      <w:proofErr w:type="spellStart"/>
+      <w:r>
+        <w:rPr>
+          <w:rStyle w:val="HTMLCode"/>
           <w:rFonts w:ascii="Times New Roman" w:hAnsi="Times New Roman" w:cs="Times New Roman"/>
           <w:sz w:val="28"/>
           <w:szCs w:val="28"/>
         </w:rPr>
         <w:t>CSVLogger</w:t>
       </w:r>
+      <w:proofErr w:type="spellEnd"/>
       <w:r>
         <w:rPr>
           <w:sz w:val="28"/>
@@ -2577,7 +3160,7 @@
     </w:p>
     <w:p>
       <w:pPr>
-        <w:pStyle w:val="ad"/>
+        <w:pStyle w:val="NormalWeb"/>
         <w:rPr>
           <w:sz w:val="28"/>
           <w:szCs w:val="28"/>
@@ -2674,7 +3257,27 @@
           <w:sz w:val="28"/>
           <w:szCs w:val="36"/>
         </w:rPr>
-        <w:t xml:space="preserve"> от браузъра при отваряне на гитхъб </w:t>
+        <w:t xml:space="preserve"> от браузъра при отваряне на </w:t>
+      </w:r>
+      <w:proofErr w:type="spellStart"/>
+      <w:r>
+        <w:rPr>
+          <w:rFonts w:ascii="Times New Roman" w:eastAsia="Times New Roman" w:hAnsi="Times New Roman" w:cs="Times New Roman"/>
+          <w:color w:val="000000"/>
+          <w:sz w:val="28"/>
+          <w:szCs w:val="36"/>
+        </w:rPr>
+        <w:t>гитхъб</w:t>
+      </w:r>
+      <w:proofErr w:type="spellEnd"/>
+      <w:r>
+        <w:rPr>
+          <w:rFonts w:ascii="Times New Roman" w:eastAsia="Times New Roman" w:hAnsi="Times New Roman" w:cs="Times New Roman"/>
+          <w:color w:val="000000"/>
+          <w:sz w:val="28"/>
+          <w:szCs w:val="36"/>
+        </w:rPr>
+        <w:t xml:space="preserve"> </w:t>
       </w:r>
       <w:r>
         <w:rPr>
@@ -2707,7 +3310,7 @@
       <w:hyperlink r:id="rId8" w:history="1">
         <w:r>
           <w:rPr>
-            <w:rStyle w:val="a7"/>
+            <w:rStyle w:val="Hyperlink"/>
             <w:rFonts w:ascii="Times New Roman" w:eastAsia="Times New Roman" w:hAnsi="Times New Roman" w:cs="Times New Roman"/>
             <w:sz w:val="28"/>
             <w:szCs w:val="36"/>
@@ -2798,7 +3401,107 @@
           <w:sz w:val="28"/>
           <w:szCs w:val="36"/>
         </w:rPr>
-        <w:t xml:space="preserve">-та епоха, благодарение на функцията за ранно спиране (EarlyStopping), която прекратява обучението поради липса на подобрения във валидационната точност (validation accuracy). Най-добрата версия на модела е запазена от checkpoint-а на </w:t>
+        <w:t>-та епоха, благодарение на функцията за ранно спиране (</w:t>
+      </w:r>
+      <w:proofErr w:type="spellStart"/>
+      <w:r>
+        <w:rPr>
+          <w:rFonts w:ascii="Times New Roman" w:eastAsia="Times New Roman" w:hAnsi="Times New Roman" w:cs="Times New Roman"/>
+          <w:color w:val="000000"/>
+          <w:sz w:val="28"/>
+          <w:szCs w:val="36"/>
+        </w:rPr>
+        <w:t>EarlyStopping</w:t>
+      </w:r>
+      <w:proofErr w:type="spellEnd"/>
+      <w:r>
+        <w:rPr>
+          <w:rFonts w:ascii="Times New Roman" w:eastAsia="Times New Roman" w:hAnsi="Times New Roman" w:cs="Times New Roman"/>
+          <w:color w:val="000000"/>
+          <w:sz w:val="28"/>
+          <w:szCs w:val="36"/>
+        </w:rPr>
+        <w:t xml:space="preserve">), която прекратява обучението поради липса на подобрения във </w:t>
+      </w:r>
+      <w:proofErr w:type="spellStart"/>
+      <w:r>
+        <w:rPr>
+          <w:rFonts w:ascii="Times New Roman" w:eastAsia="Times New Roman" w:hAnsi="Times New Roman" w:cs="Times New Roman"/>
+          <w:color w:val="000000"/>
+          <w:sz w:val="28"/>
+          <w:szCs w:val="36"/>
+        </w:rPr>
+        <w:t>валидационната</w:t>
+      </w:r>
+      <w:proofErr w:type="spellEnd"/>
+      <w:r>
+        <w:rPr>
+          <w:rFonts w:ascii="Times New Roman" w:eastAsia="Times New Roman" w:hAnsi="Times New Roman" w:cs="Times New Roman"/>
+          <w:color w:val="000000"/>
+          <w:sz w:val="28"/>
+          <w:szCs w:val="36"/>
+        </w:rPr>
+        <w:t xml:space="preserve"> точност (</w:t>
+      </w:r>
+      <w:proofErr w:type="spellStart"/>
+      <w:r>
+        <w:rPr>
+          <w:rFonts w:ascii="Times New Roman" w:eastAsia="Times New Roman" w:hAnsi="Times New Roman" w:cs="Times New Roman"/>
+          <w:color w:val="000000"/>
+          <w:sz w:val="28"/>
+          <w:szCs w:val="36"/>
+        </w:rPr>
+        <w:t>validation</w:t>
+      </w:r>
+      <w:proofErr w:type="spellEnd"/>
+      <w:r>
+        <w:rPr>
+          <w:rFonts w:ascii="Times New Roman" w:eastAsia="Times New Roman" w:hAnsi="Times New Roman" w:cs="Times New Roman"/>
+          <w:color w:val="000000"/>
+          <w:sz w:val="28"/>
+          <w:szCs w:val="36"/>
+        </w:rPr>
+        <w:t xml:space="preserve"> </w:t>
+      </w:r>
+      <w:proofErr w:type="spellStart"/>
+      <w:r>
+        <w:rPr>
+          <w:rFonts w:ascii="Times New Roman" w:eastAsia="Times New Roman" w:hAnsi="Times New Roman" w:cs="Times New Roman"/>
+          <w:color w:val="000000"/>
+          <w:sz w:val="28"/>
+          <w:szCs w:val="36"/>
+        </w:rPr>
+        <w:t>accuracy</w:t>
+      </w:r>
+      <w:proofErr w:type="spellEnd"/>
+      <w:r>
+        <w:rPr>
+          <w:rFonts w:ascii="Times New Roman" w:eastAsia="Times New Roman" w:hAnsi="Times New Roman" w:cs="Times New Roman"/>
+          <w:color w:val="000000"/>
+          <w:sz w:val="28"/>
+          <w:szCs w:val="36"/>
+        </w:rPr>
+        <w:t xml:space="preserve">). Най-добрата версия на модела е запазена от </w:t>
+      </w:r>
+      <w:proofErr w:type="spellStart"/>
+      <w:r>
+        <w:rPr>
+          <w:rFonts w:ascii="Times New Roman" w:eastAsia="Times New Roman" w:hAnsi="Times New Roman" w:cs="Times New Roman"/>
+          <w:color w:val="000000"/>
+          <w:sz w:val="28"/>
+          <w:szCs w:val="36"/>
+        </w:rPr>
+        <w:t>checkpoint</w:t>
+      </w:r>
+      <w:proofErr w:type="spellEnd"/>
+      <w:r>
+        <w:rPr>
+          <w:rFonts w:ascii="Times New Roman" w:eastAsia="Times New Roman" w:hAnsi="Times New Roman" w:cs="Times New Roman"/>
+          <w:color w:val="000000"/>
+          <w:sz w:val="28"/>
+          <w:szCs w:val="36"/>
+        </w:rPr>
+        <w:t xml:space="preserve">-а на </w:t>
       </w:r>
       <w:r>
         <w:rPr>
@@ -2816,7 +3519,27 @@
           <w:sz w:val="28"/>
           <w:szCs w:val="36"/>
         </w:rPr>
-        <w:t xml:space="preserve">-та епоха с регистрирана точност според данните за валидация от val_accuracy: </w:t>
+        <w:t xml:space="preserve">-та епоха с регистрирана точност според данните за валидация от </w:t>
+      </w:r>
+      <w:proofErr w:type="spellStart"/>
+      <w:r>
+        <w:rPr>
+          <w:rFonts w:ascii="Times New Roman" w:eastAsia="Times New Roman" w:hAnsi="Times New Roman" w:cs="Times New Roman"/>
+          <w:color w:val="000000"/>
+          <w:sz w:val="28"/>
+          <w:szCs w:val="36"/>
+        </w:rPr>
+        <w:t>val_accuracy</w:t>
+      </w:r>
+      <w:proofErr w:type="spellEnd"/>
+      <w:r>
+        <w:rPr>
+          <w:rFonts w:ascii="Times New Roman" w:eastAsia="Times New Roman" w:hAnsi="Times New Roman" w:cs="Times New Roman"/>
+          <w:color w:val="000000"/>
+          <w:sz w:val="28"/>
+          <w:szCs w:val="36"/>
+        </w:rPr>
+        <w:t xml:space="preserve">: </w:t>
       </w:r>
       <w:r>
         <w:rPr>
@@ -2879,7 +3602,43 @@
           <w:sz w:val="28"/>
           <w:szCs w:val="36"/>
         </w:rPr>
-        <w:t>, която се потвърджвава до голяма степен и при демонстрацията в реални условия чрез активиране на предната камера на обучавашата машина и изпробване с истинско човешко лице</w:t>
+        <w:t xml:space="preserve">, която се </w:t>
+      </w:r>
+      <w:r>
+        <w:rPr>
+          <w:rFonts w:ascii="Times New Roman" w:eastAsia="Times New Roman" w:hAnsi="Times New Roman" w:cs="Times New Roman"/>
+          <w:color w:val="000000"/>
+          <w:sz w:val="28"/>
+          <w:szCs w:val="36"/>
+        </w:rPr>
+        <w:t>потвърждава</w:t>
+      </w:r>
+      <w:r>
+        <w:rPr>
+          <w:rFonts w:ascii="Times New Roman" w:eastAsia="Times New Roman" w:hAnsi="Times New Roman" w:cs="Times New Roman"/>
+          <w:color w:val="000000"/>
+          <w:sz w:val="28"/>
+          <w:szCs w:val="36"/>
+        </w:rPr>
+        <w:t xml:space="preserve"> до голяма степен и при демонстрацията в реални условия чрез активиране на предната камера на </w:t>
+      </w:r>
+      <w:r>
+        <w:rPr>
+          <w:rFonts w:ascii="Times New Roman" w:eastAsia="Times New Roman" w:hAnsi="Times New Roman" w:cs="Times New Roman"/>
+          <w:color w:val="000000"/>
+          <w:sz w:val="28"/>
+          <w:szCs w:val="36"/>
+        </w:rPr>
+        <w:t>обучаващата</w:t>
+      </w:r>
+      <w:r>
+        <w:rPr>
+          <w:rFonts w:ascii="Times New Roman" w:eastAsia="Times New Roman" w:hAnsi="Times New Roman" w:cs="Times New Roman"/>
+          <w:color w:val="000000"/>
+          <w:sz w:val="28"/>
+          <w:szCs w:val="36"/>
+        </w:rPr>
+        <w:t xml:space="preserve"> машина и изпробване с истинско човешко лице</w:t>
       </w:r>
       <w:r>
         <w:rPr>
@@ -2915,12 +3674,32 @@
           <w:sz w:val="28"/>
           <w:szCs w:val="36"/>
         </w:rPr>
-        <w:t>но по-висока точност изглежда недостижима поради лимитации на използвания датасет, а именно:</w:t>
-      </w:r>
-    </w:p>
-    <w:p>
-      <w:pPr>
-        <w:pStyle w:val="a5"/>
+        <w:t xml:space="preserve">но по-висока точност изглежда недостижима поради лимитации на използвания </w:t>
+      </w:r>
+      <w:proofErr w:type="spellStart"/>
+      <w:r>
+        <w:rPr>
+          <w:rFonts w:ascii="Times New Roman" w:eastAsia="Times New Roman" w:hAnsi="Times New Roman" w:cs="Times New Roman"/>
+          <w:color w:val="000000"/>
+          <w:sz w:val="28"/>
+          <w:szCs w:val="36"/>
+        </w:rPr>
+        <w:t>датасет</w:t>
+      </w:r>
+      <w:proofErr w:type="spellEnd"/>
+      <w:r>
+        <w:rPr>
+          <w:rFonts w:ascii="Times New Roman" w:eastAsia="Times New Roman" w:hAnsi="Times New Roman" w:cs="Times New Roman"/>
+          <w:color w:val="000000"/>
+          <w:sz w:val="28"/>
+          <w:szCs w:val="36"/>
+        </w:rPr>
+        <w:t>, а именно:</w:t>
+      </w:r>
+    </w:p>
+    <w:p>
+      <w:pPr>
+        <w:pStyle w:val="ListParagraph"/>
         <w:numPr>
           <w:ilvl w:val="0"/>
           <w:numId w:val="9"/>
@@ -2979,7 +3758,7 @@
     </w:p>
     <w:p>
       <w:pPr>
-        <w:pStyle w:val="a5"/>
+        <w:pStyle w:val="ListParagraph"/>
         <w:numPr>
           <w:ilvl w:val="0"/>
           <w:numId w:val="9"/>
@@ -3074,7 +3853,7 @@
     </w:p>
     <w:p>
       <w:pPr>
-        <w:pStyle w:val="a5"/>
+        <w:pStyle w:val="ListParagraph"/>
         <w:numPr>
           <w:ilvl w:val="0"/>
           <w:numId w:val="9"/>
@@ -3146,7 +3925,25 @@
           <w:sz w:val="28"/>
           <w:szCs w:val="36"/>
         </w:rPr>
-        <w:t xml:space="preserve"> -  класификацията се осъществава само на </w:t>
+        <w:t xml:space="preserve"> -  класификацията се </w:t>
+      </w:r>
+      <w:r>
+        <w:rPr>
+          <w:rFonts w:ascii="Times New Roman" w:eastAsia="Times New Roman" w:hAnsi="Times New Roman" w:cs="Times New Roman"/>
+          <w:color w:val="000000"/>
+          <w:sz w:val="28"/>
+          <w:szCs w:val="36"/>
+        </w:rPr>
+        <w:t>осъществява</w:t>
+      </w:r>
+      <w:r>
+        <w:rPr>
+          <w:rFonts w:ascii="Times New Roman" w:eastAsia="Times New Roman" w:hAnsi="Times New Roman" w:cs="Times New Roman"/>
+          <w:color w:val="000000"/>
+          <w:sz w:val="28"/>
+          <w:szCs w:val="36"/>
+        </w:rPr>
+        <w:t xml:space="preserve"> само на </w:t>
       </w:r>
       <w:r>
         <w:rPr>
@@ -3250,8 +4047,8 @@
 </file>
 
 <file path=word/numbering.xml><?xml version="1.0" encoding="utf-8"?>
-<w:numbering xmlns:ve="http://schemas.openxmlformats.org/markup-compatibility/2006" xmlns:o="urn:schemas-microsoft-com:office:office" xmlns:r="http://schemas.openxmlformats.org/officeDocument/2006/relationships" xmlns:m="http://schemas.openxmlformats.org/officeDocument/2006/math" xmlns:v="urn:schemas-microsoft-com:vml" xmlns:wp="http://schemas.openxmlformats.org/drawingml/2006/wordprocessingDrawing" xmlns:w10="urn:schemas-microsoft-com:office:word" xmlns:w="http://schemas.openxmlformats.org/wordprocessingml/2006/main" xmlns:wne="http://schemas.microsoft.com/office/word/2006/wordml">
-  <w:abstractNum w:abstractNumId="0">
+<w:numbering xmlns:wpc="http://schemas.microsoft.com/office/word/2010/wordprocessingCanvas" xmlns:cx="http://schemas.microsoft.com/office/drawing/2014/chartex" xmlns:cx1="http://schemas.microsoft.com/office/drawing/2015/9/8/chartex" xmlns:cx2="http://schemas.microsoft.com/office/drawing/2015/10/21/chartex" xmlns:cx3="http://schemas.microsoft.com/office/drawing/2016/5/9/chartex" xmlns:cx4="http://schemas.microsoft.com/office/drawing/2016/5/10/chartex" xmlns:cx5="http://schemas.microsoft.com/office/drawing/2016/5/11/chartex" xmlns:cx6="http://schemas.microsoft.com/office/drawing/2016/5/12/chartex" xmlns:cx7="http://schemas.microsoft.com/office/drawing/2016/5/13/chartex" xmlns:cx8="http://schemas.microsoft.com/office/drawing/2016/5/14/chartex" xmlns:mc="http://schemas.openxmlformats.org/markup-compatibility/2006" xmlns:aink="http://schemas.microsoft.com/office/drawing/2016/ink" xmlns:am3d="http://schemas.microsoft.com/office/drawing/2017/model3d" xmlns:o="urn:schemas-microsoft-com:office:office" xmlns:oel="http://schemas.microsoft.com/office/2019/extlst" xmlns:r="http://schemas.openxmlformats.org/officeDocument/2006/relationships" xmlns:m="http://schemas.openxmlformats.org/officeDocument/2006/math" xmlns:v="urn:schemas-microsoft-com:vml" xmlns:wp14="http://schemas.microsoft.com/office/word/2010/wordprocessingDrawing" xmlns:wp="http://schemas.openxmlformats.org/drawingml/2006/wordprocessingDrawing" xmlns:w10="urn:schemas-microsoft-com:office:word" xmlns:w="http://schemas.openxmlformats.org/wordprocessingml/2006/main" xmlns:w14="http://schemas.microsoft.com/office/word/2010/wordml" xmlns:w15="http://schemas.microsoft.com/office/word/2012/wordml" xmlns:w16cex="http://schemas.microsoft.com/office/word/2018/wordml/cex" xmlns:w16cid="http://schemas.microsoft.com/office/word/2016/wordml/cid" xmlns:w16="http://schemas.microsoft.com/office/word/2018/wordml" xmlns:w16du="http://schemas.microsoft.com/office/word/2023/wordml/word16du" xmlns:w16sdtdh="http://schemas.microsoft.com/office/word/2020/wordml/sdtdatahash" xmlns:w16se="http://schemas.microsoft.com/office/word/2015/wordml/symex" xmlns:wpg="http://schemas.microsoft.com/office/word/2010/wordprocessingGroup" xmlns:wpi="http://schemas.microsoft.com/office/word/2010/wordprocessingInk" xmlns:wne="http://schemas.microsoft.com/office/word/2006/wordml" xmlns:wps="http://schemas.microsoft.com/office/word/2010/wordprocessingShape" mc:Ignorable="w14 w15 w16se w16cid w16 w16cex w16sdtdh w16du wp14">
+  <w:abstractNum w:abstractNumId="0" w15:restartNumberingAfterBreak="0">
     <w:nsid w:val="0F130ABB"/>
     <w:multiLevelType w:val="hybridMultilevel"/>
     <w:tmpl w:val="CFBCDD4C"/>
@@ -3364,7 +4161,7 @@
       </w:rPr>
     </w:lvl>
   </w:abstractNum>
-  <w:abstractNum w:abstractNumId="1">
+  <w:abstractNum w:abstractNumId="1" w15:restartNumberingAfterBreak="0">
     <w:nsid w:val="1243552C"/>
     <w:multiLevelType w:val="multilevel"/>
     <w:tmpl w:val="C3A05358"/>
@@ -3481,7 +4278,7 @@
       </w:pPr>
     </w:lvl>
   </w:abstractNum>
-  <w:abstractNum w:abstractNumId="2">
+  <w:abstractNum w:abstractNumId="2" w15:restartNumberingAfterBreak="0">
     <w:nsid w:val="21B26080"/>
     <w:multiLevelType w:val="hybridMultilevel"/>
     <w:tmpl w:val="C944EE36"/>
@@ -3567,7 +4364,7 @@
       </w:pPr>
     </w:lvl>
   </w:abstractNum>
-  <w:abstractNum w:abstractNumId="3">
+  <w:abstractNum w:abstractNumId="3" w15:restartNumberingAfterBreak="0">
     <w:nsid w:val="33411098"/>
     <w:multiLevelType w:val="hybridMultilevel"/>
     <w:tmpl w:val="A894E844"/>
@@ -3681,7 +4478,7 @@
       </w:rPr>
     </w:lvl>
   </w:abstractNum>
-  <w:abstractNum w:abstractNumId="4">
+  <w:abstractNum w:abstractNumId="4" w15:restartNumberingAfterBreak="0">
     <w:nsid w:val="4A851541"/>
     <w:multiLevelType w:val="multilevel"/>
     <w:tmpl w:val="1F8C88B2"/>
@@ -3794,7 +4591,7 @@
       </w:pPr>
     </w:lvl>
   </w:abstractNum>
-  <w:abstractNum w:abstractNumId="5">
+  <w:abstractNum w:abstractNumId="5" w15:restartNumberingAfterBreak="0">
     <w:nsid w:val="5A523359"/>
     <w:multiLevelType w:val="multilevel"/>
     <w:tmpl w:val="4356ABF2"/>
@@ -3880,7 +4677,7 @@
       </w:pPr>
     </w:lvl>
   </w:abstractNum>
-  <w:abstractNum w:abstractNumId="6">
+  <w:abstractNum w:abstractNumId="6" w15:restartNumberingAfterBreak="0">
     <w:nsid w:val="5B255A5D"/>
     <w:multiLevelType w:val="hybridMultilevel"/>
     <w:tmpl w:val="BFC69AA6"/>
@@ -3993,7 +4790,7 @@
       </w:rPr>
     </w:lvl>
   </w:abstractNum>
-  <w:abstractNum w:abstractNumId="7">
+  <w:abstractNum w:abstractNumId="7" w15:restartNumberingAfterBreak="0">
     <w:nsid w:val="679460BB"/>
     <w:multiLevelType w:val="multilevel"/>
     <w:tmpl w:val="0C4E8E32"/>
@@ -4106,7 +4903,7 @@
       </w:rPr>
     </w:lvl>
   </w:abstractNum>
-  <w:abstractNum w:abstractNumId="8">
+  <w:abstractNum w:abstractNumId="8" w15:restartNumberingAfterBreak="0">
     <w:nsid w:val="755044EE"/>
     <w:multiLevelType w:val="multilevel"/>
     <w:tmpl w:val="4C5E042A"/>
@@ -4255,38 +5052,38 @@
       </w:rPr>
     </w:lvl>
   </w:abstractNum>
-  <w:num w:numId="1">
+  <w:num w:numId="1" w16cid:durableId="977958666">
     <w:abstractNumId w:val="7"/>
   </w:num>
-  <w:num w:numId="2">
+  <w:num w:numId="2" w16cid:durableId="907306172">
     <w:abstractNumId w:val="5"/>
   </w:num>
-  <w:num w:numId="3">
+  <w:num w:numId="3" w16cid:durableId="665865512">
     <w:abstractNumId w:val="4"/>
   </w:num>
-  <w:num w:numId="4">
+  <w:num w:numId="4" w16cid:durableId="1199859636">
     <w:abstractNumId w:val="6"/>
   </w:num>
-  <w:num w:numId="5">
+  <w:num w:numId="5" w16cid:durableId="1284653050">
     <w:abstractNumId w:val="1"/>
   </w:num>
-  <w:num w:numId="6">
+  <w:num w:numId="6" w16cid:durableId="872619155">
     <w:abstractNumId w:val="2"/>
   </w:num>
-  <w:num w:numId="7">
+  <w:num w:numId="7" w16cid:durableId="1912807505">
     <w:abstractNumId w:val="8"/>
   </w:num>
-  <w:num w:numId="8">
+  <w:num w:numId="8" w16cid:durableId="1657491021">
     <w:abstractNumId w:val="0"/>
   </w:num>
-  <w:num w:numId="9">
+  <w:num w:numId="9" w16cid:durableId="1892693324">
     <w:abstractNumId w:val="3"/>
   </w:num>
 </w:numbering>
 </file>
 
 <file path=word/styles.xml><?xml version="1.0" encoding="utf-8"?>
-<w:styles xmlns:r="http://schemas.openxmlformats.org/officeDocument/2006/relationships" xmlns:w="http://schemas.openxmlformats.org/wordprocessingml/2006/main">
+<w:styles xmlns:mc="http://schemas.openxmlformats.org/markup-compatibility/2006" xmlns:r="http://schemas.openxmlformats.org/officeDocument/2006/relationships" xmlns:w="http://schemas.openxmlformats.org/wordprocessingml/2006/main" xmlns:w14="http://schemas.microsoft.com/office/word/2010/wordml" xmlns:w15="http://schemas.microsoft.com/office/word/2012/wordml" xmlns:w16cex="http://schemas.microsoft.com/office/word/2018/wordml/cex" xmlns:w16cid="http://schemas.microsoft.com/office/word/2016/wordml/cid" xmlns:w16="http://schemas.microsoft.com/office/word/2018/wordml" xmlns:w16du="http://schemas.microsoft.com/office/word/2023/wordml/word16du" xmlns:w16sdtdh="http://schemas.microsoft.com/office/word/2020/wordml/sdtdatahash" xmlns:w16se="http://schemas.microsoft.com/office/word/2015/wordml/symex" mc:Ignorable="w14 w15 w16se w16cid w16 w16cex w16sdtdh w16du">
   <w:docDefaults>
     <w:rPrDefault>
       <w:rPr>
@@ -4302,154 +5099,393 @@
       </w:pPr>
     </w:pPrDefault>
   </w:docDefaults>
-  <w:latentStyles w:defLockedState="0" w:defUIPriority="99" w:defSemiHidden="1" w:defUnhideWhenUsed="1" w:defQFormat="0" w:count="267">
-    <w:lsdException w:name="Normal" w:semiHidden="0" w:uiPriority="0" w:unhideWhenUsed="0" w:qFormat="1"/>
-    <w:lsdException w:name="heading 1" w:semiHidden="0" w:uiPriority="9" w:unhideWhenUsed="0" w:qFormat="1"/>
-    <w:lsdException w:name="heading 2" w:uiPriority="9" w:qFormat="1"/>
-    <w:lsdException w:name="heading 3" w:uiPriority="9" w:qFormat="1"/>
-    <w:lsdException w:name="heading 4" w:uiPriority="9" w:qFormat="1"/>
-    <w:lsdException w:name="heading 5" w:uiPriority="9" w:qFormat="1"/>
-    <w:lsdException w:name="heading 6" w:uiPriority="9" w:qFormat="1"/>
-    <w:lsdException w:name="heading 7" w:uiPriority="9" w:qFormat="1"/>
-    <w:lsdException w:name="heading 8" w:uiPriority="9" w:qFormat="1"/>
-    <w:lsdException w:name="heading 9" w:uiPriority="9" w:qFormat="1"/>
-    <w:lsdException w:name="toc 1" w:uiPriority="39"/>
-    <w:lsdException w:name="toc 2" w:uiPriority="39"/>
-    <w:lsdException w:name="toc 3" w:uiPriority="39"/>
-    <w:lsdException w:name="toc 4" w:uiPriority="39"/>
-    <w:lsdException w:name="toc 5" w:uiPriority="39"/>
-    <w:lsdException w:name="toc 6" w:uiPriority="39"/>
-    <w:lsdException w:name="toc 7" w:uiPriority="39"/>
-    <w:lsdException w:name="toc 8" w:uiPriority="39"/>
-    <w:lsdException w:name="toc 9" w:uiPriority="39"/>
-    <w:lsdException w:name="caption" w:uiPriority="35" w:qFormat="1"/>
-    <w:lsdException w:name="Title" w:semiHidden="0" w:uiPriority="10" w:unhideWhenUsed="0" w:qFormat="1"/>
-    <w:lsdException w:name="Default Paragraph Font" w:uiPriority="1"/>
-    <w:lsdException w:name="Subtitle" w:semiHidden="0" w:uiPriority="11" w:unhideWhenUsed="0" w:qFormat="1"/>
-    <w:lsdException w:name="Strong" w:semiHidden="0" w:uiPriority="22" w:unhideWhenUsed="0" w:qFormat="1"/>
-    <w:lsdException w:name="Emphasis" w:semiHidden="0" w:uiPriority="20" w:unhideWhenUsed="0" w:qFormat="1"/>
-    <w:lsdException w:name="Table Grid" w:semiHidden="0" w:uiPriority="59" w:unhideWhenUsed="0"/>
-    <w:lsdException w:name="Placeholder Text" w:unhideWhenUsed="0"/>
-    <w:lsdException w:name="No Spacing" w:semiHidden="0" w:uiPriority="1" w:unhideWhenUsed="0" w:qFormat="1"/>
-    <w:lsdException w:name="Light Shading" w:semiHidden="0" w:uiPriority="60" w:unhideWhenUsed="0"/>
-    <w:lsdException w:name="Light List" w:semiHidden="0" w:uiPriority="61" w:unhideWhenUsed="0"/>
-    <w:lsdException w:name="Light Grid" w:semiHidden="0" w:uiPriority="62" w:unhideWhenUsed="0"/>
-    <w:lsdException w:name="Medium Shading 1" w:semiHidden="0" w:uiPriority="63" w:unhideWhenUsed="0"/>
-    <w:lsdException w:name="Medium Shading 2" w:semiHidden="0" w:uiPriority="64" w:unhideWhenUsed="0"/>
-    <w:lsdException w:name="Medium List 1" w:semiHidden="0" w:uiPriority="65" w:unhideWhenUsed="0"/>
-    <w:lsdException w:name="Medium List 2" w:semiHidden="0" w:uiPriority="66" w:unhideWhenUsed="0"/>
-    <w:lsdException w:name="Medium Grid 1" w:semiHidden="0" w:uiPriority="67" w:unhideWhenUsed="0"/>
-    <w:lsdException w:name="Medium Grid 2" w:semiHidden="0" w:uiPriority="68" w:unhideWhenUsed="0"/>
-    <w:lsdException w:name="Medium Grid 3" w:semiHidden="0" w:uiPriority="69" w:unhideWhenUsed="0"/>
-    <w:lsdException w:name="Dark List" w:semiHidden="0" w:uiPriority="70" w:unhideWhenUsed="0"/>
-    <w:lsdException w:name="Colorful Shading" w:semiHidden="0" w:uiPriority="71" w:unhideWhenUsed="0"/>
-    <w:lsdException w:name="Colorful List" w:semiHidden="0" w:uiPriority="72" w:unhideWhenUsed="0"/>
-    <w:lsdException w:name="Colorful Grid" w:semiHidden="0" w:uiPriority="73" w:unhideWhenUsed="0"/>
-    <w:lsdException w:name="Light Shading Accent 1" w:semiHidden="0" w:uiPriority="60" w:unhideWhenUsed="0"/>
-    <w:lsdException w:name="Light List Accent 1" w:semiHidden="0" w:uiPriority="61" w:unhideWhenUsed="0"/>
-    <w:lsdException w:name="Light Grid Accent 1" w:semiHidden="0" w:uiPriority="62" w:unhideWhenUsed="0"/>
-    <w:lsdException w:name="Medium Shading 1 Accent 1" w:semiHidden="0" w:uiPriority="63" w:unhideWhenUsed="0"/>
-    <w:lsdException w:name="Medium Shading 2 Accent 1" w:semiHidden="0" w:uiPriority="64" w:unhideWhenUsed="0"/>
-    <w:lsdException w:name="Medium List 1 Accent 1" w:semiHidden="0" w:uiPriority="65" w:unhideWhenUsed="0"/>
-    <w:lsdException w:name="Revision" w:unhideWhenUsed="0"/>
-    <w:lsdException w:name="List Paragraph" w:semiHidden="0" w:uiPriority="34" w:unhideWhenUsed="0" w:qFormat="1"/>
-    <w:lsdException w:name="Quote" w:semiHidden="0" w:uiPriority="29" w:unhideWhenUsed="0" w:qFormat="1"/>
-    <w:lsdException w:name="Intense Quote" w:semiHidden="0" w:uiPriority="30" w:unhideWhenUsed="0" w:qFormat="1"/>
-    <w:lsdException w:name="Medium List 2 Accent 1" w:semiHidden="0" w:uiPriority="66" w:unhideWhenUsed="0"/>
-    <w:lsdException w:name="Medium Grid 1 Accent 1" w:semiHidden="0" w:uiPriority="67" w:unhideWhenUsed="0"/>
-    <w:lsdException w:name="Medium Grid 2 Accent 1" w:semiHidden="0" w:uiPriority="68" w:unhideWhenUsed="0"/>
-    <w:lsdException w:name="Medium Grid 3 Accent 1" w:semiHidden="0" w:uiPriority="69" w:unhideWhenUsed="0"/>
-    <w:lsdException w:name="Dark List Accent 1" w:semiHidden="0" w:uiPriority="70" w:unhideWhenUsed="0"/>
-    <w:lsdException w:name="Colorful Shading Accent 1" w:semiHidden="0" w:uiPriority="71" w:unhideWhenUsed="0"/>
-    <w:lsdException w:name="Colorful List Accent 1" w:semiHidden="0" w:uiPriority="72" w:unhideWhenUsed="0"/>
-    <w:lsdException w:name="Colorful Grid Accent 1" w:semiHidden="0" w:uiPriority="73" w:unhideWhenUsed="0"/>
-    <w:lsdException w:name="Light Shading Accent 2" w:semiHidden="0" w:uiPriority="60" w:unhideWhenUsed="0"/>
-    <w:lsdException w:name="Light List Accent 2" w:semiHidden="0" w:uiPriority="61" w:unhideWhenUsed="0"/>
-    <w:lsdException w:name="Light Grid Accent 2" w:semiHidden="0" w:uiPriority="62" w:unhideWhenUsed="0"/>
-    <w:lsdException w:name="Medium Shading 1 Accent 2" w:semiHidden="0" w:uiPriority="63" w:unhideWhenUsed="0"/>
-    <w:lsdException w:name="Medium Shading 2 Accent 2" w:semiHidden="0" w:uiPriority="64" w:unhideWhenUsed="0"/>
-    <w:lsdException w:name="Medium List 1 Accent 2" w:semiHidden="0" w:uiPriority="65" w:unhideWhenUsed="0"/>
-    <w:lsdException w:name="Medium List 2 Accent 2" w:semiHidden="0" w:uiPriority="66" w:unhideWhenUsed="0"/>
-    <w:lsdException w:name="Medium Grid 1 Accent 2" w:semiHidden="0" w:uiPriority="67" w:unhideWhenUsed="0"/>
-    <w:lsdException w:name="Medium Grid 2 Accent 2" w:semiHidden="0" w:uiPriority="68" w:unhideWhenUsed="0"/>
-    <w:lsdException w:name="Medium Grid 3 Accent 2" w:semiHidden="0" w:uiPriority="69" w:unhideWhenUsed="0"/>
-    <w:lsdException w:name="Dark List Accent 2" w:semiHidden="0" w:uiPriority="70" w:unhideWhenUsed="0"/>
-    <w:lsdException w:name="Colorful Shading Accent 2" w:semiHidden="0" w:uiPriority="71" w:unhideWhenUsed="0"/>
-    <w:lsdException w:name="Colorful List Accent 2" w:semiHidden="0" w:uiPriority="72" w:unhideWhenUsed="0"/>
-    <w:lsdException w:name="Colorful Grid Accent 2" w:semiHidden="0" w:uiPriority="73" w:unhideWhenUsed="0"/>
-    <w:lsdException w:name="Light Shading Accent 3" w:semiHidden="0" w:uiPriority="60" w:unhideWhenUsed="0"/>
-    <w:lsdException w:name="Light List Accent 3" w:semiHidden="0" w:uiPriority="61" w:unhideWhenUsed="0"/>
-    <w:lsdException w:name="Light Grid Accent 3" w:semiHidden="0" w:uiPriority="62" w:unhideWhenUsed="0"/>
-    <w:lsdException w:name="Medium Shading 1 Accent 3" w:semiHidden="0" w:uiPriority="63" w:unhideWhenUsed="0"/>
-    <w:lsdException w:name="Medium Shading 2 Accent 3" w:semiHidden="0" w:uiPriority="64" w:unhideWhenUsed="0"/>
-    <w:lsdException w:name="Medium List 1 Accent 3" w:semiHidden="0" w:uiPriority="65" w:unhideWhenUsed="0"/>
-    <w:lsdException w:name="Medium List 2 Accent 3" w:semiHidden="0" w:uiPriority="66" w:unhideWhenUsed="0"/>
-    <w:lsdException w:name="Medium Grid 1 Accent 3" w:semiHidden="0" w:uiPriority="67" w:unhideWhenUsed="0"/>
-    <w:lsdException w:name="Medium Grid 2 Accent 3" w:semiHidden="0" w:uiPriority="68" w:unhideWhenUsed="0"/>
-    <w:lsdException w:name="Medium Grid 3 Accent 3" w:semiHidden="0" w:uiPriority="69" w:unhideWhenUsed="0"/>
-    <w:lsdException w:name="Dark List Accent 3" w:semiHidden="0" w:uiPriority="70" w:unhideWhenUsed="0"/>
-    <w:lsdException w:name="Colorful Shading Accent 3" w:semiHidden="0" w:uiPriority="71" w:unhideWhenUsed="0"/>
-    <w:lsdException w:name="Colorful List Accent 3" w:semiHidden="0" w:uiPriority="72" w:unhideWhenUsed="0"/>
-    <w:lsdException w:name="Colorful Grid Accent 3" w:semiHidden="0" w:uiPriority="73" w:unhideWhenUsed="0"/>
-    <w:lsdException w:name="Light Shading Accent 4" w:semiHidden="0" w:uiPriority="60" w:unhideWhenUsed="0"/>
-    <w:lsdException w:name="Light List Accent 4" w:semiHidden="0" w:uiPriority="61" w:unhideWhenUsed="0"/>
-    <w:lsdException w:name="Light Grid Accent 4" w:semiHidden="0" w:uiPriority="62" w:unhideWhenUsed="0"/>
-    <w:lsdException w:name="Medium Shading 1 Accent 4" w:semiHidden="0" w:uiPriority="63" w:unhideWhenUsed="0"/>
-    <w:lsdException w:name="Medium Shading 2 Accent 4" w:semiHidden="0" w:uiPriority="64" w:unhideWhenUsed="0"/>
-    <w:lsdException w:name="Medium List 1 Accent 4" w:semiHidden="0" w:uiPriority="65" w:unhideWhenUsed="0"/>
-    <w:lsdException w:name="Medium List 2 Accent 4" w:semiHidden="0" w:uiPriority="66" w:unhideWhenUsed="0"/>
-    <w:lsdException w:name="Medium Grid 1 Accent 4" w:semiHidden="0" w:uiPriority="67" w:unhideWhenUsed="0"/>
-    <w:lsdException w:name="Medium Grid 2 Accent 4" w:semiHidden="0" w:uiPriority="68" w:unhideWhenUsed="0"/>
-    <w:lsdException w:name="Medium Grid 3 Accent 4" w:semiHidden="0" w:uiPriority="69" w:unhideWhenUsed="0"/>
-    <w:lsdException w:name="Dark List Accent 4" w:semiHidden="0" w:uiPriority="70" w:unhideWhenUsed="0"/>
-    <w:lsdException w:name="Colorful Shading Accent 4" w:semiHidden="0" w:uiPriority="71" w:unhideWhenUsed="0"/>
-    <w:lsdException w:name="Colorful List Accent 4" w:semiHidden="0" w:uiPriority="72" w:unhideWhenUsed="0"/>
-    <w:lsdException w:name="Colorful Grid Accent 4" w:semiHidden="0" w:uiPriority="73" w:unhideWhenUsed="0"/>
-    <w:lsdException w:name="Light Shading Accent 5" w:semiHidden="0" w:uiPriority="60" w:unhideWhenUsed="0"/>
-    <w:lsdException w:name="Light List Accent 5" w:semiHidden="0" w:uiPriority="61" w:unhideWhenUsed="0"/>
-    <w:lsdException w:name="Light Grid Accent 5" w:semiHidden="0" w:uiPriority="62" w:unhideWhenUsed="0"/>
-    <w:lsdException w:name="Medium Shading 1 Accent 5" w:semiHidden="0" w:uiPriority="63" w:unhideWhenUsed="0"/>
-    <w:lsdException w:name="Medium Shading 2 Accent 5" w:semiHidden="0" w:uiPriority="64" w:unhideWhenUsed="0"/>
-    <w:lsdException w:name="Medium List 1 Accent 5" w:semiHidden="0" w:uiPriority="65" w:unhideWhenUsed="0"/>
-    <w:lsdException w:name="Medium List 2 Accent 5" w:semiHidden="0" w:uiPriority="66" w:unhideWhenUsed="0"/>
-    <w:lsdException w:name="Medium Grid 1 Accent 5" w:semiHidden="0" w:uiPriority="67" w:unhideWhenUsed="0"/>
-    <w:lsdException w:name="Medium Grid 2 Accent 5" w:semiHidden="0" w:uiPriority="68" w:unhideWhenUsed="0"/>
-    <w:lsdException w:name="Medium Grid 3 Accent 5" w:semiHidden="0" w:uiPriority="69" w:unhideWhenUsed="0"/>
-    <w:lsdException w:name="Dark List Accent 5" w:semiHidden="0" w:uiPriority="70" w:unhideWhenUsed="0"/>
-    <w:lsdException w:name="Colorful Shading Accent 5" w:semiHidden="0" w:uiPriority="71" w:unhideWhenUsed="0"/>
-    <w:lsdException w:name="Colorful List Accent 5" w:semiHidden="0" w:uiPriority="72" w:unhideWhenUsed="0"/>
-    <w:lsdException w:name="Colorful Grid Accent 5" w:semiHidden="0" w:uiPriority="73" w:unhideWhenUsed="0"/>
-    <w:lsdException w:name="Light Shading Accent 6" w:semiHidden="0" w:uiPriority="60" w:unhideWhenUsed="0"/>
-    <w:lsdException w:name="Light List Accent 6" w:semiHidden="0" w:uiPriority="61" w:unhideWhenUsed="0"/>
-    <w:lsdException w:name="Light Grid Accent 6" w:semiHidden="0" w:uiPriority="62" w:unhideWhenUsed="0"/>
-    <w:lsdException w:name="Medium Shading 1 Accent 6" w:semiHidden="0" w:uiPriority="63" w:unhideWhenUsed="0"/>
-    <w:lsdException w:name="Medium Shading 2 Accent 6" w:semiHidden="0" w:uiPriority="64" w:unhideWhenUsed="0"/>
-    <w:lsdException w:name="Medium List 1 Accent 6" w:semiHidden="0" w:uiPriority="65" w:unhideWhenUsed="0"/>
-    <w:lsdException w:name="Medium List 2 Accent 6" w:semiHidden="0" w:uiPriority="66" w:unhideWhenUsed="0"/>
-    <w:lsdException w:name="Medium Grid 1 Accent 6" w:semiHidden="0" w:uiPriority="67" w:unhideWhenUsed="0"/>
-    <w:lsdException w:name="Medium Grid 2 Accent 6" w:semiHidden="0" w:uiPriority="68" w:unhideWhenUsed="0"/>
-    <w:lsdException w:name="Medium Grid 3 Accent 6" w:semiHidden="0" w:uiPriority="69" w:unhideWhenUsed="0"/>
-    <w:lsdException w:name="Dark List Accent 6" w:semiHidden="0" w:uiPriority="70" w:unhideWhenUsed="0"/>
-    <w:lsdException w:name="Colorful Shading Accent 6" w:semiHidden="0" w:uiPriority="71" w:unhideWhenUsed="0"/>
-    <w:lsdException w:name="Colorful List Accent 6" w:semiHidden="0" w:uiPriority="72" w:unhideWhenUsed="0"/>
-    <w:lsdException w:name="Colorful Grid Accent 6" w:semiHidden="0" w:uiPriority="73" w:unhideWhenUsed="0"/>
-    <w:lsdException w:name="Subtle Emphasis" w:semiHidden="0" w:uiPriority="19" w:unhideWhenUsed="0" w:qFormat="1"/>
-    <w:lsdException w:name="Intense Emphasis" w:semiHidden="0" w:uiPriority="21" w:unhideWhenUsed="0" w:qFormat="1"/>
-    <w:lsdException w:name="Subtle Reference" w:semiHidden="0" w:uiPriority="31" w:unhideWhenUsed="0" w:qFormat="1"/>
-    <w:lsdException w:name="Intense Reference" w:semiHidden="0" w:uiPriority="32" w:unhideWhenUsed="0" w:qFormat="1"/>
-    <w:lsdException w:name="Book Title" w:semiHidden="0" w:uiPriority="33" w:unhideWhenUsed="0" w:qFormat="1"/>
-    <w:lsdException w:name="Bibliography" w:uiPriority="37"/>
-    <w:lsdException w:name="TOC Heading" w:uiPriority="39" w:qFormat="1"/>
+  <w:latentStyles w:defLockedState="0" w:defUIPriority="99" w:defSemiHidden="0" w:defUnhideWhenUsed="0" w:defQFormat="0" w:count="376">
+    <w:lsdException w:name="Normal" w:uiPriority="0" w:qFormat="1"/>
+    <w:lsdException w:name="heading 1" w:uiPriority="9" w:qFormat="1"/>
+    <w:lsdException w:name="heading 2" w:semiHidden="1" w:uiPriority="9" w:unhideWhenUsed="1" w:qFormat="1"/>
+    <w:lsdException w:name="heading 3" w:semiHidden="1" w:uiPriority="9" w:unhideWhenUsed="1" w:qFormat="1"/>
+    <w:lsdException w:name="heading 4" w:semiHidden="1" w:uiPriority="9" w:unhideWhenUsed="1" w:qFormat="1"/>
+    <w:lsdException w:name="heading 5" w:semiHidden="1" w:uiPriority="9" w:unhideWhenUsed="1" w:qFormat="1"/>
+    <w:lsdException w:name="heading 6" w:semiHidden="1" w:uiPriority="9" w:unhideWhenUsed="1" w:qFormat="1"/>
+    <w:lsdException w:name="heading 7" w:semiHidden="1" w:uiPriority="9" w:unhideWhenUsed="1" w:qFormat="1"/>
+    <w:lsdException w:name="heading 8" w:semiHidden="1" w:uiPriority="9" w:unhideWhenUsed="1" w:qFormat="1"/>
+    <w:lsdException w:name="heading 9" w:semiHidden="1" w:uiPriority="9" w:unhideWhenUsed="1" w:qFormat="1"/>
+    <w:lsdException w:name="index 1" w:semiHidden="1" w:unhideWhenUsed="1"/>
+    <w:lsdException w:name="index 2" w:semiHidden="1" w:unhideWhenUsed="1"/>
+    <w:lsdException w:name="index 3" w:semiHidden="1" w:unhideWhenUsed="1"/>
+    <w:lsdException w:name="index 4" w:semiHidden="1" w:unhideWhenUsed="1"/>
+    <w:lsdException w:name="index 5" w:semiHidden="1" w:unhideWhenUsed="1"/>
+    <w:lsdException w:name="index 6" w:semiHidden="1" w:unhideWhenUsed="1"/>
+    <w:lsdException w:name="index 7" w:semiHidden="1" w:unhideWhenUsed="1"/>
+    <w:lsdException w:name="index 8" w:semiHidden="1" w:unhideWhenUsed="1"/>
+    <w:lsdException w:name="index 9" w:semiHidden="1" w:unhideWhenUsed="1"/>
+    <w:lsdException w:name="toc 1" w:semiHidden="1" w:uiPriority="39" w:unhideWhenUsed="1"/>
+    <w:lsdException w:name="toc 2" w:semiHidden="1" w:uiPriority="39" w:unhideWhenUsed="1"/>
+    <w:lsdException w:name="toc 3" w:semiHidden="1" w:uiPriority="39" w:unhideWhenUsed="1"/>
+    <w:lsdException w:name="toc 4" w:semiHidden="1" w:uiPriority="39" w:unhideWhenUsed="1"/>
+    <w:lsdException w:name="toc 5" w:semiHidden="1" w:uiPriority="39" w:unhideWhenUsed="1"/>
+    <w:lsdException w:name="toc 6" w:semiHidden="1" w:uiPriority="39" w:unhideWhenUsed="1"/>
+    <w:lsdException w:name="toc 7" w:semiHidden="1" w:uiPriority="39" w:unhideWhenUsed="1"/>
+    <w:lsdException w:name="toc 8" w:semiHidden="1" w:uiPriority="39" w:unhideWhenUsed="1"/>
+    <w:lsdException w:name="toc 9" w:semiHidden="1" w:uiPriority="39" w:unhideWhenUsed="1"/>
+    <w:lsdException w:name="Normal Indent" w:semiHidden="1" w:unhideWhenUsed="1"/>
+    <w:lsdException w:name="footnote text" w:semiHidden="1" w:unhideWhenUsed="1"/>
+    <w:lsdException w:name="annotation text" w:semiHidden="1" w:unhideWhenUsed="1"/>
+    <w:lsdException w:name="header" w:semiHidden="1" w:unhideWhenUsed="1"/>
+    <w:lsdException w:name="footer" w:semiHidden="1" w:unhideWhenUsed="1"/>
+    <w:lsdException w:name="index heading" w:semiHidden="1" w:unhideWhenUsed="1"/>
+    <w:lsdException w:name="caption" w:semiHidden="1" w:uiPriority="35" w:unhideWhenUsed="1" w:qFormat="1"/>
+    <w:lsdException w:name="table of figures" w:semiHidden="1" w:unhideWhenUsed="1"/>
+    <w:lsdException w:name="envelope address" w:semiHidden="1" w:unhideWhenUsed="1"/>
+    <w:lsdException w:name="envelope return" w:semiHidden="1" w:unhideWhenUsed="1"/>
+    <w:lsdException w:name="footnote reference" w:semiHidden="1" w:unhideWhenUsed="1"/>
+    <w:lsdException w:name="annotation reference" w:semiHidden="1" w:unhideWhenUsed="1"/>
+    <w:lsdException w:name="line number" w:semiHidden="1" w:unhideWhenUsed="1"/>
+    <w:lsdException w:name="page number" w:semiHidden="1" w:unhideWhenUsed="1"/>
+    <w:lsdException w:name="endnote reference" w:semiHidden="1" w:unhideWhenUsed="1"/>
+    <w:lsdException w:name="endnote text" w:semiHidden="1" w:unhideWhenUsed="1"/>
+    <w:lsdException w:name="table of authorities" w:semiHidden="1" w:unhideWhenUsed="1"/>
+    <w:lsdException w:name="macro" w:semiHidden="1" w:unhideWhenUsed="1"/>
+    <w:lsdException w:name="toa heading" w:semiHidden="1" w:unhideWhenUsed="1"/>
+    <w:lsdException w:name="List" w:semiHidden="1" w:unhideWhenUsed="1"/>
+    <w:lsdException w:name="List Bullet" w:semiHidden="1" w:unhideWhenUsed="1"/>
+    <w:lsdException w:name="List Number" w:semiHidden="1" w:unhideWhenUsed="1"/>
+    <w:lsdException w:name="List 2" w:semiHidden="1" w:unhideWhenUsed="1"/>
+    <w:lsdException w:name="List 3" w:semiHidden="1" w:unhideWhenUsed="1"/>
+    <w:lsdException w:name="List 4" w:semiHidden="1" w:unhideWhenUsed="1"/>
+    <w:lsdException w:name="List 5" w:semiHidden="1" w:unhideWhenUsed="1"/>
+    <w:lsdException w:name="List Bullet 2" w:semiHidden="1" w:unhideWhenUsed="1"/>
+    <w:lsdException w:name="List Bullet 3" w:semiHidden="1" w:unhideWhenUsed="1"/>
+    <w:lsdException w:name="List Bullet 4" w:semiHidden="1" w:unhideWhenUsed="1"/>
+    <w:lsdException w:name="List Bullet 5" w:semiHidden="1" w:unhideWhenUsed="1"/>
+    <w:lsdException w:name="List Number 2" w:semiHidden="1" w:unhideWhenUsed="1"/>
+    <w:lsdException w:name="List Number 3" w:semiHidden="1" w:unhideWhenUsed="1"/>
+    <w:lsdException w:name="List Number 4" w:semiHidden="1" w:unhideWhenUsed="1"/>
+    <w:lsdException w:name="List Number 5" w:semiHidden="1" w:unhideWhenUsed="1"/>
+    <w:lsdException w:name="Title" w:uiPriority="10" w:qFormat="1"/>
+    <w:lsdException w:name="Closing" w:semiHidden="1" w:unhideWhenUsed="1"/>
+    <w:lsdException w:name="Signature" w:semiHidden="1" w:unhideWhenUsed="1"/>
+    <w:lsdException w:name="Default Paragraph Font" w:semiHidden="1" w:uiPriority="1" w:unhideWhenUsed="1"/>
+    <w:lsdException w:name="Body Text" w:semiHidden="1" w:unhideWhenUsed="1"/>
+    <w:lsdException w:name="Body Text Indent" w:semiHidden="1" w:unhideWhenUsed="1"/>
+    <w:lsdException w:name="List Continue" w:semiHidden="1" w:unhideWhenUsed="1"/>
+    <w:lsdException w:name="List Continue 2" w:semiHidden="1" w:unhideWhenUsed="1"/>
+    <w:lsdException w:name="List Continue 3" w:semiHidden="1" w:unhideWhenUsed="1"/>
+    <w:lsdException w:name="List Continue 4" w:semiHidden="1" w:unhideWhenUsed="1"/>
+    <w:lsdException w:name="List Continue 5" w:semiHidden="1" w:unhideWhenUsed="1"/>
+    <w:lsdException w:name="Message Header" w:semiHidden="1" w:unhideWhenUsed="1"/>
+    <w:lsdException w:name="Subtitle" w:uiPriority="11" w:qFormat="1"/>
+    <w:lsdException w:name="Salutation" w:semiHidden="1" w:unhideWhenUsed="1"/>
+    <w:lsdException w:name="Date" w:semiHidden="1" w:unhideWhenUsed="1"/>
+    <w:lsdException w:name="Body Text First Indent" w:semiHidden="1" w:unhideWhenUsed="1"/>
+    <w:lsdException w:name="Body Text First Indent 2" w:semiHidden="1" w:unhideWhenUsed="1"/>
+    <w:lsdException w:name="Note Heading" w:semiHidden="1" w:unhideWhenUsed="1"/>
+    <w:lsdException w:name="Body Text 2" w:semiHidden="1" w:unhideWhenUsed="1"/>
+    <w:lsdException w:name="Body Text 3" w:semiHidden="1" w:unhideWhenUsed="1"/>
+    <w:lsdException w:name="Body Text Indent 2" w:semiHidden="1" w:unhideWhenUsed="1"/>
+    <w:lsdException w:name="Body Text Indent 3" w:semiHidden="1" w:unhideWhenUsed="1"/>
+    <w:lsdException w:name="Block Text" w:semiHidden="1" w:unhideWhenUsed="1"/>
+    <w:lsdException w:name="Hyperlink" w:semiHidden="1" w:unhideWhenUsed="1"/>
+    <w:lsdException w:name="FollowedHyperlink" w:semiHidden="1" w:unhideWhenUsed="1"/>
+    <w:lsdException w:name="Strong" w:uiPriority="22" w:qFormat="1"/>
+    <w:lsdException w:name="Emphasis" w:uiPriority="20" w:qFormat="1"/>
+    <w:lsdException w:name="Document Map" w:semiHidden="1" w:unhideWhenUsed="1"/>
+    <w:lsdException w:name="Plain Text" w:semiHidden="1" w:unhideWhenUsed="1"/>
+    <w:lsdException w:name="E-mail Signature" w:semiHidden="1" w:unhideWhenUsed="1"/>
+    <w:lsdException w:name="HTML Top of Form" w:semiHidden="1" w:unhideWhenUsed="1"/>
+    <w:lsdException w:name="HTML Bottom of Form" w:semiHidden="1" w:unhideWhenUsed="1"/>
+    <w:lsdException w:name="Normal (Web)" w:semiHidden="1" w:unhideWhenUsed="1"/>
+    <w:lsdException w:name="HTML Acronym" w:semiHidden="1" w:unhideWhenUsed="1"/>
+    <w:lsdException w:name="HTML Address" w:semiHidden="1" w:unhideWhenUsed="1"/>
+    <w:lsdException w:name="HTML Cite" w:semiHidden="1" w:unhideWhenUsed="1"/>
+    <w:lsdException w:name="HTML Code" w:semiHidden="1" w:unhideWhenUsed="1"/>
+    <w:lsdException w:name="HTML Definition" w:semiHidden="1" w:unhideWhenUsed="1"/>
+    <w:lsdException w:name="HTML Keyboard" w:semiHidden="1" w:unhideWhenUsed="1"/>
+    <w:lsdException w:name="HTML Preformatted" w:semiHidden="1" w:unhideWhenUsed="1"/>
+    <w:lsdException w:name="HTML Sample" w:semiHidden="1" w:unhideWhenUsed="1"/>
+    <w:lsdException w:name="HTML Typewriter" w:semiHidden="1" w:unhideWhenUsed="1"/>
+    <w:lsdException w:name="HTML Variable" w:semiHidden="1" w:unhideWhenUsed="1"/>
+    <w:lsdException w:name="Normal Table" w:semiHidden="1" w:unhideWhenUsed="1"/>
+    <w:lsdException w:name="annotation subject" w:semiHidden="1" w:unhideWhenUsed="1"/>
+    <w:lsdException w:name="No List" w:semiHidden="1" w:unhideWhenUsed="1"/>
+    <w:lsdException w:name="Outline List 1" w:semiHidden="1" w:unhideWhenUsed="1"/>
+    <w:lsdException w:name="Outline List 2" w:semiHidden="1" w:unhideWhenUsed="1"/>
+    <w:lsdException w:name="Outline List 3" w:semiHidden="1" w:unhideWhenUsed="1"/>
+    <w:lsdException w:name="Table Simple 1" w:semiHidden="1" w:unhideWhenUsed="1"/>
+    <w:lsdException w:name="Table Simple 2" w:semiHidden="1" w:unhideWhenUsed="1"/>
+    <w:lsdException w:name="Table Simple 3" w:semiHidden="1" w:unhideWhenUsed="1"/>
+    <w:lsdException w:name="Table Classic 1" w:semiHidden="1" w:unhideWhenUsed="1"/>
+    <w:lsdException w:name="Table Classic 2" w:semiHidden="1" w:unhideWhenUsed="1"/>
+    <w:lsdException w:name="Table Classic 3" w:semiHidden="1" w:unhideWhenUsed="1"/>
+    <w:lsdException w:name="Table Classic 4" w:semiHidden="1" w:unhideWhenUsed="1"/>
+    <w:lsdException w:name="Table Colorful 1" w:semiHidden="1" w:unhideWhenUsed="1"/>
+    <w:lsdException w:name="Table Colorful 2" w:semiHidden="1" w:unhideWhenUsed="1"/>
+    <w:lsdException w:name="Table Colorful 3" w:semiHidden="1" w:unhideWhenUsed="1"/>
+    <w:lsdException w:name="Table Columns 1" w:semiHidden="1" w:unhideWhenUsed="1"/>
+    <w:lsdException w:name="Table Columns 2" w:semiHidden="1" w:unhideWhenUsed="1"/>
+    <w:lsdException w:name="Table Columns 3" w:semiHidden="1" w:unhideWhenUsed="1"/>
+    <w:lsdException w:name="Table Columns 4" w:semiHidden="1" w:unhideWhenUsed="1"/>
+    <w:lsdException w:name="Table Columns 5" w:semiHidden="1" w:unhideWhenUsed="1"/>
+    <w:lsdException w:name="Table Grid 1" w:semiHidden="1" w:unhideWhenUsed="1"/>
+    <w:lsdException w:name="Table Grid 2" w:semiHidden="1" w:unhideWhenUsed="1"/>
+    <w:lsdException w:name="Table Grid 3" w:semiHidden="1" w:unhideWhenUsed="1"/>
+    <w:lsdException w:name="Table Grid 4" w:semiHidden="1" w:unhideWhenUsed="1"/>
+    <w:lsdException w:name="Table Grid 5" w:semiHidden="1" w:unhideWhenUsed="1"/>
+    <w:lsdException w:name="Table Grid 6" w:semiHidden="1" w:unhideWhenUsed="1"/>
+    <w:lsdException w:name="Table Grid 7" w:semiHidden="1" w:unhideWhenUsed="1"/>
+    <w:lsdException w:name="Table Grid 8" w:semiHidden="1" w:unhideWhenUsed="1"/>
+    <w:lsdException w:name="Table List 1" w:semiHidden="1" w:unhideWhenUsed="1"/>
+    <w:lsdException w:name="Table List 2" w:semiHidden="1" w:unhideWhenUsed="1"/>
+    <w:lsdException w:name="Table List 3" w:semiHidden="1" w:unhideWhenUsed="1"/>
+    <w:lsdException w:name="Table List 4" w:semiHidden="1" w:unhideWhenUsed="1"/>
+    <w:lsdException w:name="Table List 5" w:semiHidden="1" w:unhideWhenUsed="1"/>
+    <w:lsdException w:name="Table List 6" w:semiHidden="1" w:unhideWhenUsed="1"/>
+    <w:lsdException w:name="Table List 7" w:semiHidden="1" w:unhideWhenUsed="1"/>
+    <w:lsdException w:name="Table List 8" w:semiHidden="1" w:unhideWhenUsed="1"/>
+    <w:lsdException w:name="Table 3D effects 1" w:semiHidden="1" w:unhideWhenUsed="1"/>
+    <w:lsdException w:name="Table 3D effects 2" w:semiHidden="1" w:unhideWhenUsed="1"/>
+    <w:lsdException w:name="Table 3D effects 3" w:semiHidden="1" w:unhideWhenUsed="1"/>
+    <w:lsdException w:name="Table Contemporary" w:semiHidden="1" w:unhideWhenUsed="1"/>
+    <w:lsdException w:name="Table Elegant" w:semiHidden="1" w:unhideWhenUsed="1"/>
+    <w:lsdException w:name="Table Professional" w:semiHidden="1" w:unhideWhenUsed="1"/>
+    <w:lsdException w:name="Table Subtle 1" w:semiHidden="1" w:unhideWhenUsed="1"/>
+    <w:lsdException w:name="Table Subtle 2" w:semiHidden="1" w:unhideWhenUsed="1"/>
+    <w:lsdException w:name="Table Web 1" w:semiHidden="1" w:unhideWhenUsed="1"/>
+    <w:lsdException w:name="Table Web 2" w:semiHidden="1" w:unhideWhenUsed="1"/>
+    <w:lsdException w:name="Table Web 3" w:semiHidden="1" w:unhideWhenUsed="1"/>
+    <w:lsdException w:name="Balloon Text" w:semiHidden="1" w:unhideWhenUsed="1"/>
+    <w:lsdException w:name="Table Grid" w:uiPriority="59"/>
+    <w:lsdException w:name="Table Theme" w:semiHidden="1" w:unhideWhenUsed="1"/>
+    <w:lsdException w:name="Placeholder Text" w:semiHidden="1"/>
+    <w:lsdException w:name="No Spacing" w:uiPriority="1" w:qFormat="1"/>
+    <w:lsdException w:name="Light Shading" w:uiPriority="60"/>
+    <w:lsdException w:name="Light List" w:uiPriority="61"/>
+    <w:lsdException w:name="Light Grid" w:uiPriority="62"/>
+    <w:lsdException w:name="Medium Shading 1" w:uiPriority="63"/>
+    <w:lsdException w:name="Medium Shading 2" w:uiPriority="64"/>
+    <w:lsdException w:name="Medium List 1" w:uiPriority="65"/>
+    <w:lsdException w:name="Medium List 2" w:uiPriority="66"/>
+    <w:lsdException w:name="Medium Grid 1" w:uiPriority="67"/>
+    <w:lsdException w:name="Medium Grid 2" w:uiPriority="68"/>
+    <w:lsdException w:name="Medium Grid 3" w:uiPriority="69"/>
+    <w:lsdException w:name="Dark List" w:uiPriority="70"/>
+    <w:lsdException w:name="Colorful Shading" w:uiPriority="71"/>
+    <w:lsdException w:name="Colorful List" w:uiPriority="72"/>
+    <w:lsdException w:name="Colorful Grid" w:uiPriority="73"/>
+    <w:lsdException w:name="Light Shading Accent 1" w:uiPriority="60"/>
+    <w:lsdException w:name="Light List Accent 1" w:uiPriority="61"/>
+    <w:lsdException w:name="Light Grid Accent 1" w:uiPriority="62"/>
+    <w:lsdException w:name="Medium Shading 1 Accent 1" w:uiPriority="63"/>
+    <w:lsdException w:name="Medium Shading 2 Accent 1" w:uiPriority="64"/>
+    <w:lsdException w:name="Medium List 1 Accent 1" w:uiPriority="65"/>
+    <w:lsdException w:name="Revision" w:semiHidden="1"/>
+    <w:lsdException w:name="List Paragraph" w:uiPriority="34" w:qFormat="1"/>
+    <w:lsdException w:name="Quote" w:uiPriority="29" w:qFormat="1"/>
+    <w:lsdException w:name="Intense Quote" w:uiPriority="30" w:qFormat="1"/>
+    <w:lsdException w:name="Medium List 2 Accent 1" w:uiPriority="66"/>
+    <w:lsdException w:name="Medium Grid 1 Accent 1" w:uiPriority="67"/>
+    <w:lsdException w:name="Medium Grid 2 Accent 1" w:uiPriority="68"/>
+    <w:lsdException w:name="Medium Grid 3 Accent 1" w:uiPriority="69"/>
+    <w:lsdException w:name="Dark List Accent 1" w:uiPriority="70"/>
+    <w:lsdException w:name="Colorful Shading Accent 1" w:uiPriority="71"/>
+    <w:lsdException w:name="Colorful List Accent 1" w:uiPriority="72"/>
+    <w:lsdException w:name="Colorful Grid Accent 1" w:uiPriority="73"/>
+    <w:lsdException w:name="Light Shading Accent 2" w:uiPriority="60"/>
+    <w:lsdException w:name="Light List Accent 2" w:uiPriority="61"/>
+    <w:lsdException w:name="Light Grid Accent 2" w:uiPriority="62"/>
+    <w:lsdException w:name="Medium Shading 1 Accent 2" w:uiPriority="63"/>
+    <w:lsdException w:name="Medium Shading 2 Accent 2" w:uiPriority="64"/>
+    <w:lsdException w:name="Medium List 1 Accent 2" w:uiPriority="65"/>
+    <w:lsdException w:name="Medium List 2 Accent 2" w:uiPriority="66"/>
+    <w:lsdException w:name="Medium Grid 1 Accent 2" w:uiPriority="67"/>
+    <w:lsdException w:name="Medium Grid 2 Accent 2" w:uiPriority="68"/>
+    <w:lsdException w:name="Medium Grid 3 Accent 2" w:uiPriority="69"/>
+    <w:lsdException w:name="Dark List Accent 2" w:uiPriority="70"/>
+    <w:lsdException w:name="Colorful Shading Accent 2" w:uiPriority="71"/>
+    <w:lsdException w:name="Colorful List Accent 2" w:uiPriority="72"/>
+    <w:lsdException w:name="Colorful Grid Accent 2" w:uiPriority="73"/>
+    <w:lsdException w:name="Light Shading Accent 3" w:uiPriority="60"/>
+    <w:lsdException w:name="Light List Accent 3" w:uiPriority="61"/>
+    <w:lsdException w:name="Light Grid Accent 3" w:uiPriority="62"/>
+    <w:lsdException w:name="Medium Shading 1 Accent 3" w:uiPriority="63"/>
+    <w:lsdException w:name="Medium Shading 2 Accent 3" w:uiPriority="64"/>
+    <w:lsdException w:name="Medium List 1 Accent 3" w:uiPriority="65"/>
+    <w:lsdException w:name="Medium List 2 Accent 3" w:uiPriority="66"/>
+    <w:lsdException w:name="Medium Grid 1 Accent 3" w:uiPriority="67"/>
+    <w:lsdException w:name="Medium Grid 2 Accent 3" w:uiPriority="68"/>
+    <w:lsdException w:name="Medium Grid 3 Accent 3" w:uiPriority="69"/>
+    <w:lsdException w:name="Dark List Accent 3" w:uiPriority="70"/>
+    <w:lsdException w:name="Colorful Shading Accent 3" w:uiPriority="71"/>
+    <w:lsdException w:name="Colorful List Accent 3" w:uiPriority="72"/>
+    <w:lsdException w:name="Colorful Grid Accent 3" w:uiPriority="73"/>
+    <w:lsdException w:name="Light Shading Accent 4" w:uiPriority="60"/>
+    <w:lsdException w:name="Light List Accent 4" w:uiPriority="61"/>
+    <w:lsdException w:name="Light Grid Accent 4" w:uiPriority="62"/>
+    <w:lsdException w:name="Medium Shading 1 Accent 4" w:uiPriority="63"/>
+    <w:lsdException w:name="Medium Shading 2 Accent 4" w:uiPriority="64"/>
+    <w:lsdException w:name="Medium List 1 Accent 4" w:uiPriority="65"/>
+    <w:lsdException w:name="Medium List 2 Accent 4" w:uiPriority="66"/>
+    <w:lsdException w:name="Medium Grid 1 Accent 4" w:uiPriority="67"/>
+    <w:lsdException w:name="Medium Grid 2 Accent 4" w:uiPriority="68"/>
+    <w:lsdException w:name="Medium Grid 3 Accent 4" w:uiPriority="69"/>
+    <w:lsdException w:name="Dark List Accent 4" w:uiPriority="70"/>
+    <w:lsdException w:name="Colorful Shading Accent 4" w:uiPriority="71"/>
+    <w:lsdException w:name="Colorful List Accent 4" w:uiPriority="72"/>
+    <w:lsdException w:name="Colorful Grid Accent 4" w:uiPriority="73"/>
+    <w:lsdException w:name="Light Shading Accent 5" w:uiPriority="60"/>
+    <w:lsdException w:name="Light List Accent 5" w:uiPriority="61"/>
+    <w:lsdException w:name="Light Grid Accent 5" w:uiPriority="62"/>
+    <w:lsdException w:name="Medium Shading 1 Accent 5" w:uiPriority="63"/>
+    <w:lsdException w:name="Medium Shading 2 Accent 5" w:uiPriority="64"/>
+    <w:lsdException w:name="Medium List 1 Accent 5" w:uiPriority="65"/>
+    <w:lsdException w:name="Medium List 2 Accent 5" w:uiPriority="66"/>
+    <w:lsdException w:name="Medium Grid 1 Accent 5" w:uiPriority="67"/>
+    <w:lsdException w:name="Medium Grid 2 Accent 5" w:uiPriority="68"/>
+    <w:lsdException w:name="Medium Grid 3 Accent 5" w:uiPriority="69"/>
+    <w:lsdException w:name="Dark List Accent 5" w:uiPriority="70"/>
+    <w:lsdException w:name="Colorful Shading Accent 5" w:uiPriority="71"/>
+    <w:lsdException w:name="Colorful List Accent 5" w:uiPriority="72"/>
+    <w:lsdException w:name="Colorful Grid Accent 5" w:uiPriority="73"/>
+    <w:lsdException w:name="Light Shading Accent 6" w:uiPriority="60"/>
+    <w:lsdException w:name="Light List Accent 6" w:uiPriority="61"/>
+    <w:lsdException w:name="Light Grid Accent 6" w:uiPriority="62"/>
+    <w:lsdException w:name="Medium Shading 1 Accent 6" w:uiPriority="63"/>
+    <w:lsdException w:name="Medium Shading 2 Accent 6" w:uiPriority="64"/>
+    <w:lsdException w:name="Medium List 1 Accent 6" w:uiPriority="65"/>
+    <w:lsdException w:name="Medium List 2 Accent 6" w:uiPriority="66"/>
+    <w:lsdException w:name="Medium Grid 1 Accent 6" w:uiPriority="67"/>
+    <w:lsdException w:name="Medium Grid 2 Accent 6" w:uiPriority="68"/>
+    <w:lsdException w:name="Medium Grid 3 Accent 6" w:uiPriority="69"/>
+    <w:lsdException w:name="Dark List Accent 6" w:uiPriority="70"/>
+    <w:lsdException w:name="Colorful Shading Accent 6" w:uiPriority="71"/>
+    <w:lsdException w:name="Colorful List Accent 6" w:uiPriority="72"/>
+    <w:lsdException w:name="Colorful Grid Accent 6" w:uiPriority="73"/>
+    <w:lsdException w:name="Subtle Emphasis" w:uiPriority="19" w:qFormat="1"/>
+    <w:lsdException w:name="Intense Emphasis" w:uiPriority="21" w:qFormat="1"/>
+    <w:lsdException w:name="Subtle Reference" w:uiPriority="31" w:qFormat="1"/>
+    <w:lsdException w:name="Intense Reference" w:uiPriority="32" w:qFormat="1"/>
+    <w:lsdException w:name="Book Title" w:uiPriority="33" w:qFormat="1"/>
+    <w:lsdException w:name="Bibliography" w:semiHidden="1" w:uiPriority="37" w:unhideWhenUsed="1"/>
+    <w:lsdException w:name="TOC Heading" w:semiHidden="1" w:uiPriority="39" w:unhideWhenUsed="1" w:qFormat="1"/>
+    <w:lsdException w:name="Plain Table 1" w:uiPriority="41"/>
+    <w:lsdException w:name="Plain Table 2" w:uiPriority="42"/>
+    <w:lsdException w:name="Plain Table 3" w:uiPriority="43"/>
+    <w:lsdException w:name="Plain Table 4" w:uiPriority="44"/>
+    <w:lsdException w:name="Plain Table 5" w:uiPriority="45"/>
+    <w:lsdException w:name="Grid Table Light" w:uiPriority="40"/>
+    <w:lsdException w:name="Grid Table 1 Light" w:uiPriority="46"/>
+    <w:lsdException w:name="Grid Table 2" w:uiPriority="47"/>
+    <w:lsdException w:name="Grid Table 3" w:uiPriority="48"/>
+    <w:lsdException w:name="Grid Table 4" w:uiPriority="49"/>
+    <w:lsdException w:name="Grid Table 5 Dark" w:uiPriority="50"/>
+    <w:lsdException w:name="Grid Table 6 Colorful" w:uiPriority="51"/>
+    <w:lsdException w:name="Grid Table 7 Colorful" w:uiPriority="52"/>
+    <w:lsdException w:name="Grid Table 1 Light Accent 1" w:uiPriority="46"/>
+    <w:lsdException w:name="Grid Table 2 Accent 1" w:uiPriority="47"/>
+    <w:lsdException w:name="Grid Table 3 Accent 1" w:uiPriority="48"/>
+    <w:lsdException w:name="Grid Table 4 Accent 1" w:uiPriority="49"/>
+    <w:lsdException w:name="Grid Table 5 Dark Accent 1" w:uiPriority="50"/>
+    <w:lsdException w:name="Grid Table 6 Colorful Accent 1" w:uiPriority="51"/>
+    <w:lsdException w:name="Grid Table 7 Colorful Accent 1" w:uiPriority="52"/>
+    <w:lsdException w:name="Grid Table 1 Light Accent 2" w:uiPriority="46"/>
+    <w:lsdException w:name="Grid Table 2 Accent 2" w:uiPriority="47"/>
+    <w:lsdException w:name="Grid Table 3 Accent 2" w:uiPriority="48"/>
+    <w:lsdException w:name="Grid Table 4 Accent 2" w:uiPriority="49"/>
+    <w:lsdException w:name="Grid Table 5 Dark Accent 2" w:uiPriority="50"/>
+    <w:lsdException w:name="Grid Table 6 Colorful Accent 2" w:uiPriority="51"/>
+    <w:lsdException w:name="Grid Table 7 Colorful Accent 2" w:uiPriority="52"/>
+    <w:lsdException w:name="Grid Table 1 Light Accent 3" w:uiPriority="46"/>
+    <w:lsdException w:name="Grid Table 2 Accent 3" w:uiPriority="47"/>
+    <w:lsdException w:name="Grid Table 3 Accent 3" w:uiPriority="48"/>
+    <w:lsdException w:name="Grid Table 4 Accent 3" w:uiPriority="49"/>
+    <w:lsdException w:name="Grid Table 5 Dark Accent 3" w:uiPriority="50"/>
+    <w:lsdException w:name="Grid Table 6 Colorful Accent 3" w:uiPriority="51"/>
+    <w:lsdException w:name="Grid Table 7 Colorful Accent 3" w:uiPriority="52"/>
+    <w:lsdException w:name="Grid Table 1 Light Accent 4" w:uiPriority="46"/>
+    <w:lsdException w:name="Grid Table 2 Accent 4" w:uiPriority="47"/>
+    <w:lsdException w:name="Grid Table 3 Accent 4" w:uiPriority="48"/>
+    <w:lsdException w:name="Grid Table 4 Accent 4" w:uiPriority="49"/>
+    <w:lsdException w:name="Grid Table 5 Dark Accent 4" w:uiPriority="50"/>
+    <w:lsdException w:name="Grid Table 6 Colorful Accent 4" w:uiPriority="51"/>
+    <w:lsdException w:name="Grid Table 7 Colorful Accent 4" w:uiPriority="52"/>
+    <w:lsdException w:name="Grid Table 1 Light Accent 5" w:uiPriority="46"/>
+    <w:lsdException w:name="Grid Table 2 Accent 5" w:uiPriority="47"/>
+    <w:lsdException w:name="Grid Table 3 Accent 5" w:uiPriority="48"/>
+    <w:lsdException w:name="Grid Table 4 Accent 5" w:uiPriority="49"/>
+    <w:lsdException w:name="Grid Table 5 Dark Accent 5" w:uiPriority="50"/>
+    <w:lsdException w:name="Grid Table 6 Colorful Accent 5" w:uiPriority="51"/>
+    <w:lsdException w:name="Grid Table 7 Colorful Accent 5" w:uiPriority="52"/>
+    <w:lsdException w:name="Grid Table 1 Light Accent 6" w:uiPriority="46"/>
+    <w:lsdException w:name="Grid Table 2 Accent 6" w:uiPriority="47"/>
+    <w:lsdException w:name="Grid Table 3 Accent 6" w:uiPriority="48"/>
+    <w:lsdException w:name="Grid Table 4 Accent 6" w:uiPriority="49"/>
+    <w:lsdException w:name="Grid Table 5 Dark Accent 6" w:uiPriority="50"/>
+    <w:lsdException w:name="Grid Table 6 Colorful Accent 6" w:uiPriority="51"/>
+    <w:lsdException w:name="Grid Table 7 Colorful Accent 6" w:uiPriority="52"/>
+    <w:lsdException w:name="List Table 1 Light" w:uiPriority="46"/>
+    <w:lsdException w:name="List Table 2" w:uiPriority="47"/>
+    <w:lsdException w:name="List Table 3" w:uiPriority="48"/>
+    <w:lsdException w:name="List Table 4" w:uiPriority="49"/>
+    <w:lsdException w:name="List Table 5 Dark" w:uiPriority="50"/>
+    <w:lsdException w:name="List Table 6 Colorful" w:uiPriority="51"/>
+    <w:lsdException w:name="List Table 7 Colorful" w:uiPriority="52"/>
+    <w:lsdException w:name="List Table 1 Light Accent 1" w:uiPriority="46"/>
+    <w:lsdException w:name="List Table 2 Accent 1" w:uiPriority="47"/>
+    <w:lsdException w:name="List Table 3 Accent 1" w:uiPriority="48"/>
+    <w:lsdException w:name="List Table 4 Accent 1" w:uiPriority="49"/>
+    <w:lsdException w:name="List Table 5 Dark Accent 1" w:uiPriority="50"/>
+    <w:lsdException w:name="List Table 6 Colorful Accent 1" w:uiPriority="51"/>
+    <w:lsdException w:name="List Table 7 Colorful Accent 1" w:uiPriority="52"/>
+    <w:lsdException w:name="List Table 1 Light Accent 2" w:uiPriority="46"/>
+    <w:lsdException w:name="List Table 2 Accent 2" w:uiPriority="47"/>
+    <w:lsdException w:name="List Table 3 Accent 2" w:uiPriority="48"/>
+    <w:lsdException w:name="List Table 4 Accent 2" w:uiPriority="49"/>
+    <w:lsdException w:name="List Table 5 Dark Accent 2" w:uiPriority="50"/>
+    <w:lsdException w:name="List Table 6 Colorful Accent 2" w:uiPriority="51"/>
+    <w:lsdException w:name="List Table 7 Colorful Accent 2" w:uiPriority="52"/>
+    <w:lsdException w:name="List Table 1 Light Accent 3" w:uiPriority="46"/>
+    <w:lsdException w:name="List Table 2 Accent 3" w:uiPriority="47"/>
+    <w:lsdException w:name="List Table 3 Accent 3" w:uiPriority="48"/>
+    <w:lsdException w:name="List Table 4 Accent 3" w:uiPriority="49"/>
+    <w:lsdException w:name="List Table 5 Dark Accent 3" w:uiPriority="50"/>
+    <w:lsdException w:name="List Table 6 Colorful Accent 3" w:uiPriority="51"/>
+    <w:lsdException w:name="List Table 7 Colorful Accent 3" w:uiPriority="52"/>
+    <w:lsdException w:name="List Table 1 Light Accent 4" w:uiPriority="46"/>
+    <w:lsdException w:name="List Table 2 Accent 4" w:uiPriority="47"/>
+    <w:lsdException w:name="List Table 3 Accent 4" w:uiPriority="48"/>
+    <w:lsdException w:name="List Table 4 Accent 4" w:uiPriority="49"/>
+    <w:lsdException w:name="List Table 5 Dark Accent 4" w:uiPriority="50"/>
+    <w:lsdException w:name="List Table 6 Colorful Accent 4" w:uiPriority="51"/>
+    <w:lsdException w:name="List Table 7 Colorful Accent 4" w:uiPriority="52"/>
+    <w:lsdException w:name="List Table 1 Light Accent 5" w:uiPriority="46"/>
+    <w:lsdException w:name="List Table 2 Accent 5" w:uiPriority="47"/>
+    <w:lsdException w:name="List Table 3 Accent 5" w:uiPriority="48"/>
+    <w:lsdException w:name="List Table 4 Accent 5" w:uiPriority="49"/>
+    <w:lsdException w:name="List Table 5 Dark Accent 5" w:uiPriority="50"/>
+    <w:lsdException w:name="List Table 6 Colorful Accent 5" w:uiPriority="51"/>
+    <w:lsdException w:name="List Table 7 Colorful Accent 5" w:uiPriority="52"/>
+    <w:lsdException w:name="List Table 1 Light Accent 6" w:uiPriority="46"/>
+    <w:lsdException w:name="List Table 2 Accent 6" w:uiPriority="47"/>
+    <w:lsdException w:name="List Table 3 Accent 6" w:uiPriority="48"/>
+    <w:lsdException w:name="List Table 4 Accent 6" w:uiPriority="49"/>
+    <w:lsdException w:name="List Table 5 Dark Accent 6" w:uiPriority="50"/>
+    <w:lsdException w:name="List Table 6 Colorful Accent 6" w:uiPriority="51"/>
+    <w:lsdException w:name="List Table 7 Colorful Accent 6" w:uiPriority="52"/>
+    <w:lsdException w:name="Mention" w:semiHidden="1" w:unhideWhenUsed="1"/>
+    <w:lsdException w:name="Smart Hyperlink" w:semiHidden="1" w:unhideWhenUsed="1"/>
+    <w:lsdException w:name="Hashtag" w:semiHidden="1" w:unhideWhenUsed="1"/>
+    <w:lsdException w:name="Unresolved Mention" w:semiHidden="1" w:unhideWhenUsed="1"/>
+    <w:lsdException w:name="Smart Link" w:semiHidden="1" w:unhideWhenUsed="1"/>
   </w:latentStyles>
-  <w:style w:type="paragraph" w:default="1" w:styleId="a">
+  <w:style w:type="paragraph" w:default="1" w:styleId="Normal">
     <w:name w:val="Normal"/>
     <w:qFormat/>
     <w:rsid w:val="00080A5B"/>
   </w:style>
-  <w:style w:type="paragraph" w:styleId="1">
+  <w:style w:type="paragraph" w:styleId="Heading1">
     <w:name w:val="heading 1"/>
-    <w:basedOn w:val="normal"/>
-    <w:next w:val="normal"/>
+    <w:basedOn w:val="Normal1"/>
+    <w:next w:val="Normal1"/>
     <w:rsid w:val="00133BD0"/>
     <w:pPr>
       <w:keepNext/>
@@ -4463,10 +5499,10 @@
       <w:szCs w:val="48"/>
     </w:rPr>
   </w:style>
-  <w:style w:type="paragraph" w:styleId="2">
+  <w:style w:type="paragraph" w:styleId="Heading2">
     <w:name w:val="heading 2"/>
-    <w:basedOn w:val="normal"/>
-    <w:next w:val="normal"/>
+    <w:basedOn w:val="Normal1"/>
+    <w:next w:val="Normal1"/>
     <w:rsid w:val="00133BD0"/>
     <w:pPr>
       <w:keepNext/>
@@ -4480,10 +5516,10 @@
       <w:szCs w:val="36"/>
     </w:rPr>
   </w:style>
-  <w:style w:type="paragraph" w:styleId="3">
+  <w:style w:type="paragraph" w:styleId="Heading3">
     <w:name w:val="heading 3"/>
-    <w:basedOn w:val="normal"/>
-    <w:next w:val="normal"/>
+    <w:basedOn w:val="Normal1"/>
+    <w:next w:val="Normal1"/>
     <w:rsid w:val="00133BD0"/>
     <w:pPr>
       <w:keepNext/>
@@ -4497,10 +5533,10 @@
       <w:szCs w:val="28"/>
     </w:rPr>
   </w:style>
-  <w:style w:type="paragraph" w:styleId="4">
+  <w:style w:type="paragraph" w:styleId="Heading4">
     <w:name w:val="heading 4"/>
-    <w:basedOn w:val="normal"/>
-    <w:next w:val="normal"/>
+    <w:basedOn w:val="Normal1"/>
+    <w:next w:val="Normal1"/>
     <w:rsid w:val="00133BD0"/>
     <w:pPr>
       <w:keepNext/>
@@ -4514,10 +5550,10 @@
       <w:szCs w:val="24"/>
     </w:rPr>
   </w:style>
-  <w:style w:type="paragraph" w:styleId="5">
+  <w:style w:type="paragraph" w:styleId="Heading5">
     <w:name w:val="heading 5"/>
-    <w:basedOn w:val="normal"/>
-    <w:next w:val="normal"/>
+    <w:basedOn w:val="Normal1"/>
+    <w:next w:val="Normal1"/>
     <w:rsid w:val="00133BD0"/>
     <w:pPr>
       <w:keepNext/>
@@ -4529,10 +5565,10 @@
       <w:b/>
     </w:rPr>
   </w:style>
-  <w:style w:type="paragraph" w:styleId="6">
+  <w:style w:type="paragraph" w:styleId="Heading6">
     <w:name w:val="heading 6"/>
-    <w:basedOn w:val="normal"/>
-    <w:next w:val="normal"/>
+    <w:basedOn w:val="Normal1"/>
+    <w:next w:val="Normal1"/>
     <w:rsid w:val="00133BD0"/>
     <w:pPr>
       <w:keepNext/>
@@ -4546,18 +5582,17 @@
       <w:szCs w:val="20"/>
     </w:rPr>
   </w:style>
-  <w:style w:type="character" w:default="1" w:styleId="a0">
+  <w:style w:type="character" w:default="1" w:styleId="DefaultParagraphFont">
     <w:name w:val="Default Paragraph Font"/>
     <w:uiPriority w:val="1"/>
     <w:semiHidden/>
     <w:unhideWhenUsed/>
   </w:style>
-  <w:style w:type="table" w:default="1" w:styleId="a1">
+  <w:style w:type="table" w:default="1" w:styleId="TableNormal">
     <w:name w:val="Normal Table"/>
     <w:uiPriority w:val="99"/>
     <w:semiHidden/>
     <w:unhideWhenUsed/>
-    <w:qFormat/>
     <w:tblPr>
       <w:tblInd w:w="0" w:type="dxa"/>
       <w:tblCellMar>
@@ -4568,18 +5603,18 @@
       </w:tblCellMar>
     </w:tblPr>
   </w:style>
-  <w:style w:type="numbering" w:default="1" w:styleId="a2">
+  <w:style w:type="numbering" w:default="1" w:styleId="NoList">
     <w:name w:val="No List"/>
     <w:uiPriority w:val="99"/>
     <w:semiHidden/>
     <w:unhideWhenUsed/>
   </w:style>
-  <w:style w:type="paragraph" w:customStyle="1" w:styleId="normal">
-    <w:name w:val="normal"/>
+  <w:style w:type="paragraph" w:customStyle="1" w:styleId="Normal1">
+    <w:name w:val="Normal1"/>
     <w:rsid w:val="00133BD0"/>
   </w:style>
-  <w:style w:type="table" w:customStyle="1" w:styleId="TableNormal">
-    <w:name w:val="Table Normal"/>
+  <w:style w:type="table" w:customStyle="1" w:styleId="TableNormal1">
+    <w:name w:val="Table Normal1"/>
     <w:rsid w:val="00133BD0"/>
     <w:tblPr>
       <w:tblCellMar>
@@ -4590,11 +5625,11 @@
       </w:tblCellMar>
     </w:tblPr>
   </w:style>
-  <w:style w:type="paragraph" w:styleId="a3">
+  <w:style w:type="paragraph" w:styleId="Title">
     <w:name w:val="Title"/>
-    <w:basedOn w:val="a"/>
-    <w:next w:val="a"/>
-    <w:link w:val="a4"/>
+    <w:basedOn w:val="Normal"/>
+    <w:next w:val="Normal"/>
+    <w:link w:val="TitleChar"/>
     <w:uiPriority w:val="10"/>
     <w:qFormat/>
     <w:rsid w:val="00A252E9"/>
@@ -4614,10 +5649,10 @@
       <w:szCs w:val="52"/>
     </w:rPr>
   </w:style>
-  <w:style w:type="character" w:customStyle="1" w:styleId="a4">
-    <w:name w:val="Заглавие Знак"/>
-    <w:basedOn w:val="a0"/>
-    <w:link w:val="a3"/>
+  <w:style w:type="character" w:customStyle="1" w:styleId="TitleChar">
+    <w:name w:val="Title Char"/>
+    <w:basedOn w:val="DefaultParagraphFont"/>
+    <w:link w:val="Title"/>
     <w:uiPriority w:val="10"/>
     <w:rsid w:val="00A252E9"/>
     <w:rPr>
@@ -4629,9 +5664,9 @@
       <w:szCs w:val="52"/>
     </w:rPr>
   </w:style>
-  <w:style w:type="paragraph" w:styleId="a5">
+  <w:style w:type="paragraph" w:styleId="ListParagraph">
     <w:name w:val="List Paragraph"/>
-    <w:basedOn w:val="a"/>
+    <w:basedOn w:val="Normal"/>
     <w:uiPriority w:val="34"/>
     <w:qFormat/>
     <w:rsid w:val="00CD4994"/>
@@ -4640,7 +5675,7 @@
       <w:contextualSpacing/>
     </w:pPr>
   </w:style>
-  <w:style w:type="paragraph" w:styleId="a6">
+  <w:style w:type="paragraph" w:styleId="NoSpacing">
     <w:name w:val="No Spacing"/>
     <w:uiPriority w:val="1"/>
     <w:qFormat/>
@@ -4649,9 +5684,9 @@
       <w:spacing w:after="0" w:line="240" w:lineRule="auto"/>
     </w:pPr>
   </w:style>
-  <w:style w:type="character" w:styleId="a7">
+  <w:style w:type="character" w:styleId="Hyperlink">
     <w:name w:val="Hyperlink"/>
-    <w:basedOn w:val="a0"/>
+    <w:basedOn w:val="DefaultParagraphFont"/>
     <w:uiPriority w:val="99"/>
     <w:unhideWhenUsed/>
     <w:rsid w:val="00555670"/>
@@ -4660,9 +5695,9 @@
       <w:u w:val="single"/>
     </w:rPr>
   </w:style>
-  <w:style w:type="character" w:styleId="a8">
+  <w:style w:type="character" w:styleId="FollowedHyperlink">
     <w:name w:val="FollowedHyperlink"/>
-    <w:basedOn w:val="a0"/>
+    <w:basedOn w:val="DefaultParagraphFont"/>
     <w:uiPriority w:val="99"/>
     <w:semiHidden/>
     <w:unhideWhenUsed/>
@@ -4672,16 +5707,15 @@
       <w:u w:val="single"/>
     </w:rPr>
   </w:style>
-  <w:style w:type="table" w:styleId="a9">
+  <w:style w:type="table" w:styleId="TableGrid">
     <w:name w:val="Table Grid"/>
-    <w:basedOn w:val="a1"/>
+    <w:basedOn w:val="TableNormal"/>
     <w:uiPriority w:val="59"/>
     <w:rsid w:val="004F77D3"/>
     <w:pPr>
       <w:spacing w:after="0" w:line="240" w:lineRule="auto"/>
     </w:pPr>
     <w:tblPr>
-      <w:tblInd w:w="0" w:type="dxa"/>
       <w:tblBorders>
         <w:top w:val="single" w:sz="4" w:space="0" w:color="000000" w:themeColor="text1"/>
         <w:left w:val="single" w:sz="4" w:space="0" w:color="000000" w:themeColor="text1"/>
@@ -4690,28 +5724,22 @@
         <w:insideH w:val="single" w:sz="4" w:space="0" w:color="000000" w:themeColor="text1"/>
         <w:insideV w:val="single" w:sz="4" w:space="0" w:color="000000" w:themeColor="text1"/>
       </w:tblBorders>
-      <w:tblCellMar>
-        <w:top w:w="0" w:type="dxa"/>
-        <w:left w:w="108" w:type="dxa"/>
-        <w:bottom w:w="0" w:type="dxa"/>
-        <w:right w:w="108" w:type="dxa"/>
-      </w:tblCellMar>
     </w:tblPr>
   </w:style>
-  <w:style w:type="numbering" w:customStyle="1" w:styleId="10">
+  <w:style w:type="numbering" w:customStyle="1" w:styleId="1">
     <w:name w:val="Стил1"/>
     <w:uiPriority w:val="99"/>
     <w:rsid w:val="00D96159"/>
   </w:style>
-  <w:style w:type="numbering" w:customStyle="1" w:styleId="20">
+  <w:style w:type="numbering" w:customStyle="1" w:styleId="2">
     <w:name w:val="Стил2"/>
     <w:uiPriority w:val="99"/>
     <w:rsid w:val="00D96159"/>
   </w:style>
-  <w:style w:type="paragraph" w:styleId="aa">
+  <w:style w:type="paragraph" w:styleId="BalloonText">
     <w:name w:val="Balloon Text"/>
-    <w:basedOn w:val="a"/>
-    <w:link w:val="ab"/>
+    <w:basedOn w:val="Normal"/>
+    <w:link w:val="BalloonTextChar"/>
     <w:uiPriority w:val="99"/>
     <w:semiHidden/>
     <w:unhideWhenUsed/>
@@ -4725,10 +5753,10 @@
       <w:szCs w:val="16"/>
     </w:rPr>
   </w:style>
-  <w:style w:type="character" w:customStyle="1" w:styleId="ab">
-    <w:name w:val="Изнесен текст Знак"/>
-    <w:basedOn w:val="a0"/>
-    <w:link w:val="aa"/>
+  <w:style w:type="character" w:customStyle="1" w:styleId="BalloonTextChar">
+    <w:name w:val="Balloon Text Char"/>
+    <w:basedOn w:val="DefaultParagraphFont"/>
+    <w:link w:val="BalloonText"/>
     <w:uiPriority w:val="99"/>
     <w:semiHidden/>
     <w:rsid w:val="004B7ED1"/>
@@ -4738,10 +5766,10 @@
       <w:szCs w:val="16"/>
     </w:rPr>
   </w:style>
-  <w:style w:type="paragraph" w:styleId="ac">
+  <w:style w:type="paragraph" w:styleId="Subtitle">
     <w:name w:val="Subtitle"/>
-    <w:basedOn w:val="normal"/>
-    <w:next w:val="normal"/>
+    <w:basedOn w:val="Normal1"/>
+    <w:next w:val="Normal1"/>
     <w:rsid w:val="00133BD0"/>
     <w:pPr>
       <w:keepNext/>
@@ -4756,9 +5784,9 @@
       <w:szCs w:val="48"/>
     </w:rPr>
   </w:style>
-  <w:style w:type="paragraph" w:styleId="ad">
+  <w:style w:type="paragraph" w:styleId="NormalWeb">
     <w:name w:val="Normal (Web)"/>
-    <w:basedOn w:val="a"/>
+    <w:basedOn w:val="Normal"/>
     <w:uiPriority w:val="99"/>
     <w:unhideWhenUsed/>
     <w:rsid w:val="00C41222"/>
@@ -4771,9 +5799,9 @@
       <w:szCs w:val="24"/>
     </w:rPr>
   </w:style>
-  <w:style w:type="character" w:styleId="HTML">
+  <w:style w:type="character" w:styleId="HTMLCode">
     <w:name w:val="HTML Code"/>
-    <w:basedOn w:val="a0"/>
+    <w:basedOn w:val="DefaultParagraphFont"/>
     <w:uiPriority w:val="99"/>
     <w:semiHidden/>
     <w:unhideWhenUsed/>
@@ -5071,28 +6099,28 @@
 </file>
 
 <file path=customXml/item1.xml><?xml version="1.0" encoding="utf-8"?>
+<b:Sources xmlns:b="http://schemas.openxmlformats.org/officeDocument/2006/bibliography" xmlns="http://schemas.openxmlformats.org/officeDocument/2006/bibliography" SelectedStyle="\APA.XSL" StyleName="APA"/>
+</file>
+
+<file path=customXml/item2.xml><?xml version="1.0" encoding="utf-8"?>
 <go:gDocsCustomXmlDataStorage xmlns:go="http://customooxmlschemas.google.com/" xmlns:r="http://schemas.openxmlformats.org/officeDocument/2006/relationships">
   <go:docsCustomData xmlns:go="http://customooxmlschemas.google.com/" roundtripDataSignature="AMtx7mgTsv+9O/3EyfTAej4XgypzvnjgGA==">AMUW2mVH8BIE9zE9Wrq+EjAd/fqF5lQok9zQmtEUMtLritlSglhJ7qWDiG6msKKb74qydlxo6vUDz5KMTmxnMoKxltMLf/OUEu5ThYcQiT/0xesWWO49xFQ=</go:docsCustomData>
 </go:gDocsCustomXmlDataStorage>
 </file>
 
-<file path=customXml/item2.xml><?xml version="1.0" encoding="utf-8"?>
-<b:Sources xmlns:b="http://schemas.openxmlformats.org/officeDocument/2006/bibliography" xmlns="http://schemas.openxmlformats.org/officeDocument/2006/bibliography" SelectedStyle="\APA.XSL" StyleName="APA"/>
+<file path=customXml/itemProps1.xml><?xml version="1.0" encoding="utf-8"?>
+<ds:datastoreItem xmlns:ds="http://schemas.openxmlformats.org/officeDocument/2006/customXml" ds:itemID="{60320AF3-6D4B-42AB-93BC-3919DEE31A6B}">
+  <ds:schemaRefs>
+    <ds:schemaRef ds:uri="http://schemas.openxmlformats.org/officeDocument/2006/bibliography"/>
+  </ds:schemaRefs>
+</ds:datastoreItem>
 </file>
 
-<file path=customXml/itemProps1.xml><?xml version="1.0" encoding="utf-8"?>
+<file path=customXml/itemProps2.xml><?xml version="1.0" encoding="utf-8"?>
 <ds:datastoreItem xmlns:ds="http://schemas.openxmlformats.org/officeDocument/2006/customXml" ds:itemID="{11111111-1234-1234-1234-123412341234}">
   <ds:schemaRefs>
     <ds:schemaRef ds:uri="http://customooxmlschemas.google.com/"/>
     <ds:schemaRef ds:uri="http://schemas.openxmlformats.org/officeDocument/2006/relationships"/>
   </ds:schemaRefs>
 </ds:datastoreItem>
-</file>
-
-<file path=customXml/itemProps2.xml><?xml version="1.0" encoding="utf-8"?>
-<ds:datastoreItem xmlns:ds="http://schemas.openxmlformats.org/officeDocument/2006/customXml" ds:itemID="{60320AF3-6D4B-42AB-93BC-3919DEE31A6B}">
-  <ds:schemaRefs>
-    <ds:schemaRef ds:uri="http://schemas.openxmlformats.org/officeDocument/2006/bibliography"/>
-  </ds:schemaRefs>
-</ds:datastoreItem>
 </file>
</xml_diff>